<commit_message>
Slides and Whitepaper coming along...
</commit_message>
<xml_diff>
--- a/Docs/Selje_XSharpFromScratch.docx
+++ b/Docs/Selje_XSharpFromScratch.docx
@@ -8032,7 +8032,49 @@
         <w:rPr>
           <w:lang w:val="en" w:eastAsia="en-US"/>
         </w:rPr>
-        <w:t>I mentioned that we had to set the Console Project to be the Startup Project. Your application has to know what to do when you click start, so s</w:t>
+        <w:t xml:space="preserve">Earlier when we created </w:t>
+      </w:r>
+      <w:r>
+        <w:rPr>
+          <w:lang w:val="en" w:eastAsia="en-US"/>
+        </w:rPr>
+        <w:t xml:space="preserve">the Console Project to </w:t>
+      </w:r>
+      <w:r>
+        <w:rPr>
+          <w:lang w:val="en" w:eastAsia="en-US"/>
+        </w:rPr>
+        <w:t xml:space="preserve">test our software, we set that to </w:t>
+      </w:r>
+      <w:r>
+        <w:rPr>
+          <w:lang w:val="en" w:eastAsia="en-US"/>
+        </w:rPr>
+        <w:t xml:space="preserve">be the Startup Project. </w:t>
+      </w:r>
+      <w:r>
+        <w:rPr>
+          <w:lang w:val="en" w:eastAsia="en-US"/>
+        </w:rPr>
+        <w:t xml:space="preserve">Each </w:t>
+      </w:r>
+      <w:r>
+        <w:rPr>
+          <w:lang w:val="en" w:eastAsia="en-US"/>
+        </w:rPr>
+        <w:t xml:space="preserve">application has to know what to do when you click </w:t>
+      </w:r>
+      <w:r>
+        <w:rPr>
+          <w:lang w:val="en" w:eastAsia="en-US"/>
+        </w:rPr>
+        <w:t>S</w:t>
+      </w:r>
+      <w:r>
+        <w:rPr>
+          <w:lang w:val="en" w:eastAsia="en-US"/>
+        </w:rPr>
+        <w:t>tart, so s</w:t>
       </w:r>
       <w:r>
         <w:rPr>
@@ -10525,6 +10567,40 @@
     </w:p>
     <w:p>
       <w:pPr>
+        <w:pStyle w:val="bodytext"/>
+        <w:rPr>
+          <w:lang w:val="en" w:eastAsia="en-US"/>
+        </w:rPr>
+      </w:pPr>
+    </w:p>
+    <w:p>
+      <w:pPr>
+        <w:overflowPunct/>
+        <w:autoSpaceDE/>
+        <w:autoSpaceDN/>
+        <w:adjustRightInd/>
+        <w:spacing w:after="0"/>
+        <w:textAlignment w:val="auto"/>
+        <w:rPr>
+          <w:rFonts w:ascii="Calibri" w:hAnsi="Calibri"/>
+          <w:b/>
+          <w:bCs/>
+          <w:color w:val="A34713"/>
+          <w:kern w:val="32"/>
+          <w:sz w:val="32"/>
+          <w:szCs w:val="32"/>
+          <w:lang w:val="en"/>
+        </w:rPr>
+      </w:pPr>
+      <w:r>
+        <w:rPr>
+          <w:lang w:val="en"/>
+        </w:rPr>
+        <w:br w:type="page"/>
+      </w:r>
+    </w:p>
+    <w:p>
+      <w:pPr>
         <w:pStyle w:val="Heading1"/>
         <w:rPr>
           <w:lang w:val="en"/>
@@ -10534,6 +10610,7 @@
         <w:rPr>
           <w:lang w:val="en"/>
         </w:rPr>
+        <w:lastRenderedPageBreak/>
         <w:t>Reports</w:t>
       </w:r>
     </w:p>
@@ -10574,7 +10651,43 @@
         <w:rPr>
           <w:lang w:val="en"/>
         </w:rPr>
-        <w:t xml:space="preserve"> anything except DBF (or maybe Access), then there are a plethora of reporting tools available to you, such as Telerik Reports or Doug Henning’s own StoneField Reporting [Not an endorsement of either one].</w:t>
+        <w:t xml:space="preserve"> anything except DBF, then there </w:t>
+      </w:r>
+      <w:r>
+        <w:rPr>
+          <w:lang w:val="en"/>
+        </w:rPr>
+        <w:t>is</w:t>
+      </w:r>
+      <w:r>
+        <w:rPr>
+          <w:lang w:val="en"/>
+        </w:rPr>
+        <w:t xml:space="preserve"> a plethora of reporting tools available to you, such as Telerik Reports or </w:t>
+      </w:r>
+      <w:r>
+        <w:rPr>
+          <w:lang w:val="en"/>
+        </w:rPr>
+        <w:t>the open source FastReport</w:t>
+      </w:r>
+      <w:r>
+        <w:rPr>
+          <w:lang w:val="en"/>
+        </w:rPr>
+        <w:t xml:space="preserve"> [</w:t>
+      </w:r>
+      <w:r>
+        <w:rPr>
+          <w:lang w:val="en"/>
+        </w:rPr>
+        <w:t>n</w:t>
+      </w:r>
+      <w:r>
+        <w:rPr>
+          <w:lang w:val="en"/>
+        </w:rPr>
+        <w:t>ot an endorsement of either one].</w:t>
       </w:r>
     </w:p>
     <w:p>
@@ -10588,14 +10701,192 @@
         <w:rPr>
           <w:lang w:val="en"/>
         </w:rPr>
-        <w:t>I did see chatter on the X# forums about other attempts to work with FRX reports, from converting FoxyPreviewer, which is written in FoxPro, to X# code to invoking FoxPro’s native runtime from within X# itself.</w:t>
+        <w:t xml:space="preserve">For outputting DBF data, </w:t>
+      </w:r>
+      <w:r>
+        <w:rPr>
+          <w:lang w:val="en"/>
+        </w:rPr>
+        <w:t>I did see chatter on the X# forums about other attempts to work with FRX reports</w:t>
+      </w:r>
+      <w:r>
+        <w:rPr>
+          <w:lang w:val="en"/>
+        </w:rPr>
+        <w:t xml:space="preserve">. One idea was to convert </w:t>
+      </w:r>
+      <w:r>
+        <w:rPr>
+          <w:lang w:val="en"/>
+        </w:rPr>
+        <w:t xml:space="preserve">FoxyPreviewer, which is written in FoxPro, </w:t>
+      </w:r>
+      <w:r>
+        <w:rPr>
+          <w:lang w:val="en"/>
+        </w:rPr>
+        <w:t xml:space="preserve">to X# itself. Another idea was </w:t>
+      </w:r>
+      <w:r>
+        <w:rPr>
+          <w:lang w:val="en"/>
+        </w:rPr>
+        <w:t>to</w:t>
+      </w:r>
+      <w:r>
+        <w:rPr>
+          <w:lang w:val="en"/>
+        </w:rPr>
+        <w:t xml:space="preserve"> </w:t>
+      </w:r>
+      <w:r>
+        <w:rPr>
+          <w:lang w:val="en"/>
+        </w:rPr>
+        <w:t>invok</w:t>
+      </w:r>
+      <w:r>
+        <w:rPr>
+          <w:lang w:val="en"/>
+        </w:rPr>
+        <w:t>e</w:t>
+      </w:r>
+      <w:r>
+        <w:rPr>
+          <w:lang w:val="en"/>
+        </w:rPr>
+        <w:t xml:space="preserve"> FoxPro’s native runtime from within X# itself.</w:t>
+      </w:r>
+      <w:r>
+        <w:rPr>
+          <w:lang w:val="en"/>
+        </w:rPr>
+        <w:t xml:space="preserve"> Either way would require you to retain VFP to design or modify the reports.</w:t>
+      </w:r>
+      <w:r>
+        <w:rPr>
+          <w:lang w:val="en"/>
+        </w:rPr>
+        <w:t xml:space="preserve"> It turns out FoxPro was (is) powerful and hard to emulate!</w:t>
+      </w:r>
+    </w:p>
+    <w:p>
+      <w:pPr>
+        <w:pStyle w:val="Heading1"/>
+        <w:rPr>
+          <w:lang w:val="en"/>
+        </w:rPr>
+      </w:pPr>
+      <w:r>
+        <w:rPr>
+          <w:lang w:val="en"/>
+        </w:rPr>
+        <w:t xml:space="preserve">Other </w:t>
+      </w:r>
+      <w:r>
+        <w:rPr>
+          <w:lang w:val="en"/>
+        </w:rPr>
+        <w:t xml:space="preserve">Development </w:t>
+      </w:r>
+      <w:r>
+        <w:rPr>
+          <w:lang w:val="en"/>
+        </w:rPr>
+        <w:t>Considerations</w:t>
+      </w:r>
+    </w:p>
+    <w:p>
+      <w:pPr>
+        <w:pStyle w:val="Heading2"/>
+        <w:rPr>
+          <w:lang w:val="en"/>
+        </w:rPr>
+      </w:pPr>
+      <w:r>
+        <w:rPr>
+          <w:lang w:val="en"/>
+        </w:rPr>
+        <w:t>D</w:t>
+      </w:r>
+      <w:r>
+        <w:rPr>
+          <w:lang w:val="en"/>
+        </w:rPr>
+        <w:t>atabases</w:t>
+      </w:r>
+    </w:p>
+    <w:p>
+      <w:pPr>
+        <w:pStyle w:val="bodytext"/>
+        <w:rPr>
+          <w:lang w:val="en"/>
+        </w:rPr>
+      </w:pPr>
+      <w:r>
+        <w:rPr>
+          <w:lang w:val="en"/>
+        </w:rPr>
+        <w:t>Besides the familiarity of the FoxPro-like syntax, the other compelling reason to choose X# as a development tool is its ability to use your existing DBF files, as shown. But X# can use a myriad of other databases, from SQLite to Oracle. A very popular backend, based on my perusal of the X# forums, is SQLAnywhere from Sybase. Anything that .NET can access through its System.Data</w:t>
+      </w:r>
+      <w:r>
+        <w:rPr>
+          <w:lang w:val="en"/>
+        </w:rPr>
+        <w:t xml:space="preserve"> library, which is vast and powerful.</w:t>
       </w:r>
       <w:bookmarkStart w:id="14" w:name="_GoBack"/>
       <w:bookmarkEnd w:id="14"/>
     </w:p>
     <w:p>
       <w:pPr>
-        <w:pStyle w:val="Heading1"/>
+        <w:pStyle w:val="Heading2"/>
+        <w:rPr>
+          <w:lang w:val="en"/>
+        </w:rPr>
+      </w:pPr>
+      <w:r>
+        <w:rPr>
+          <w:lang w:val="en"/>
+        </w:rPr>
+        <w:t>Frameworks?</w:t>
+      </w:r>
+    </w:p>
+    <w:p>
+      <w:pPr>
+        <w:pStyle w:val="firstparagraph"/>
+        <w:rPr>
+          <w:lang w:val="en" w:eastAsia="en-US"/>
+        </w:rPr>
+      </w:pPr>
+      <w:r>
+        <w:rPr>
+          <w:lang w:val="en" w:eastAsia="en-US"/>
+        </w:rPr>
+        <w:t>In FoxPro we had a stable of application frameworks that we could choose from to give us a head start when creating programs from scratch. Names like Mere Mortals, ProMatrix, and CodeBook were often used. There are currently no application frameworks for X# based on the FoxPro dialect</w:t>
+      </w:r>
+      <w:r>
+        <w:rPr>
+          <w:lang w:val="en" w:eastAsia="en-US"/>
+        </w:rPr>
+        <w:t xml:space="preserve">, but many C# applications frameworks like Oak Leaf’s MM.Net can be combined with X# business objects easily enough to get you </w:t>
+      </w:r>
+      <w:r>
+        <w:rPr>
+          <w:lang w:val="en" w:eastAsia="en-US"/>
+        </w:rPr>
+        <w:t xml:space="preserve">further </w:t>
+      </w:r>
+      <w:r>
+        <w:rPr>
+          <w:lang w:val="en" w:eastAsia="en-US"/>
+        </w:rPr>
+        <w:t>down the road.</w:t>
+      </w:r>
+    </w:p>
+    <w:p>
+      <w:pPr>
+        <w:pStyle w:val="Heading2"/>
         <w:rPr>
           <w:lang w:val="en"/>
         </w:rPr>
@@ -10605,112 +10896,6 @@
           <w:lang w:val="en"/>
         </w:rPr>
         <w:lastRenderedPageBreak/>
-        <w:t xml:space="preserve">Other </w:t>
-      </w:r>
-      <w:r>
-        <w:rPr>
-          <w:lang w:val="en"/>
-        </w:rPr>
-        <w:t xml:space="preserve">Development </w:t>
-      </w:r>
-      <w:r>
-        <w:rPr>
-          <w:lang w:val="en"/>
-        </w:rPr>
-        <w:t>Considerations</w:t>
-      </w:r>
-    </w:p>
-    <w:p>
-      <w:pPr>
-        <w:pStyle w:val="Heading2"/>
-        <w:rPr>
-          <w:lang w:val="en"/>
-        </w:rPr>
-      </w:pPr>
-      <w:r>
-        <w:rPr>
-          <w:lang w:val="en"/>
-        </w:rPr>
-        <w:t>D</w:t>
-      </w:r>
-      <w:r>
-        <w:rPr>
-          <w:lang w:val="en"/>
-        </w:rPr>
-        <w:t>atabases</w:t>
-      </w:r>
-    </w:p>
-    <w:p>
-      <w:pPr>
-        <w:pStyle w:val="bodytext"/>
-        <w:rPr>
-          <w:lang w:val="en"/>
-        </w:rPr>
-      </w:pPr>
-      <w:r>
-        <w:rPr>
-          <w:lang w:val="en"/>
-        </w:rPr>
-        <w:t>Besides the familiarity of the FoxPro-like syntax, the other compelling reason to choose X# as a development tool is its ability to use your existing DBF files, as shown. But X# can use a myriad of other databases, from SQLite to Oracle. A very popular backend, based on my perusal of the X# forums, is SQLAnywhere from Sybase. Anything that .NET can access through its System.Data</w:t>
-      </w:r>
-    </w:p>
-    <w:p>
-      <w:pPr>
-        <w:pStyle w:val="Heading2"/>
-        <w:rPr>
-          <w:lang w:val="en"/>
-        </w:rPr>
-      </w:pPr>
-      <w:r>
-        <w:rPr>
-          <w:lang w:val="en"/>
-        </w:rPr>
-        <w:t>Frameworks?</w:t>
-      </w:r>
-    </w:p>
-    <w:p>
-      <w:pPr>
-        <w:pStyle w:val="firstparagraph"/>
-        <w:rPr>
-          <w:lang w:val="en" w:eastAsia="en-US"/>
-        </w:rPr>
-      </w:pPr>
-      <w:r>
-        <w:rPr>
-          <w:lang w:val="en" w:eastAsia="en-US"/>
-        </w:rPr>
-        <w:t>In FoxPro we had a stable of application frameworks that we could choose from to give us a head start when creating programs from scratch. Names like Mere Mortals, ProMatrix, and CodeBook were often used. There are currently no application frameworks for X# based on the FoxPro dialect</w:t>
-      </w:r>
-      <w:r>
-        <w:rPr>
-          <w:lang w:val="en" w:eastAsia="en-US"/>
-        </w:rPr>
-        <w:t xml:space="preserve">, but many C# applications frameworks like Oak Leaf’s MM.Net can be combined with X# business objects easily enough to get you </w:t>
-      </w:r>
-      <w:r>
-        <w:rPr>
-          <w:lang w:val="en" w:eastAsia="en-US"/>
-        </w:rPr>
-        <w:t xml:space="preserve">further </w:t>
-      </w:r>
-      <w:r>
-        <w:rPr>
-          <w:lang w:val="en" w:eastAsia="en-US"/>
-        </w:rPr>
-        <w:t>down the road.</w:t>
-      </w:r>
-    </w:p>
-    <w:p>
-      <w:pPr>
-        <w:pStyle w:val="Heading2"/>
-        <w:rPr>
-          <w:lang w:val="en"/>
-        </w:rPr>
-      </w:pPr>
-      <w:r>
-        <w:rPr>
-          <w:lang w:val="en"/>
-        </w:rPr>
         <w:t>Source Control</w:t>
       </w:r>
     </w:p>
@@ -11034,9 +11219,8 @@
           <w:noProof/>
           <w:lang w:val="en"/>
         </w:rPr>
-        <w:lastRenderedPageBreak/>
         <w:drawing>
-          <wp:anchor distT="0" distB="0" distL="114300" distR="114300" simplePos="0" relativeHeight="251696128" behindDoc="1" locked="0" layoutInCell="1" allowOverlap="1" wp14:anchorId="14065AEA" wp14:editId="139ED745">
+          <wp:anchor distT="0" distB="0" distL="114300" distR="114300" simplePos="0" relativeHeight="251696128" behindDoc="1" locked="0" layoutInCell="1" allowOverlap="1" wp14:anchorId="14065AEA" wp14:editId="58D34A88">
             <wp:simplePos x="0" y="0"/>
             <wp:positionH relativeFrom="column">
               <wp:posOffset>4162425</wp:posOffset>
@@ -11172,11 +11356,72 @@
         </w:rPr>
         <w:t>XSharp Documentation</w:t>
       </w:r>
+      <w:r>
+        <w:rPr>
+          <w:lang w:val="en" w:eastAsia="en-US"/>
+        </w:rPr>
+        <w:t xml:space="preserve"> in Visual Studio.</w:t>
+      </w:r>
     </w:p>
     <w:p>
       <w:pPr>
         <w:pStyle w:val="Heading1"/>
       </w:pPr>
+      <w:r>
+        <w:rPr>
+          <w:noProof/>
+        </w:rPr>
+        <w:lastRenderedPageBreak/>
+        <w:drawing>
+          <wp:anchor distT="0" distB="0" distL="114300" distR="114300" simplePos="0" relativeHeight="251704320" behindDoc="0" locked="0" layoutInCell="1" allowOverlap="1" wp14:anchorId="3ADD91D9" wp14:editId="40485730">
+            <wp:simplePos x="0" y="0"/>
+            <wp:positionH relativeFrom="column">
+              <wp:posOffset>106878</wp:posOffset>
+            </wp:positionH>
+            <wp:positionV relativeFrom="paragraph">
+              <wp:posOffset>337803</wp:posOffset>
+            </wp:positionV>
+            <wp:extent cx="5943600" cy="3935095"/>
+            <wp:effectExtent l="0" t="0" r="0" b="8255"/>
+            <wp:wrapTopAndBottom/>
+            <wp:docPr id="209" name="Picture 209"/>
+            <wp:cNvGraphicFramePr>
+              <a:graphicFrameLocks xmlns:a="http://schemas.openxmlformats.org/drawingml/2006/main" noChangeAspect="1"/>
+            </wp:cNvGraphicFramePr>
+            <a:graphic xmlns:a="http://schemas.openxmlformats.org/drawingml/2006/main">
+              <a:graphicData uri="http://schemas.openxmlformats.org/drawingml/2006/picture">
+                <pic:pic xmlns:pic="http://schemas.openxmlformats.org/drawingml/2006/picture">
+                  <pic:nvPicPr>
+                    <pic:cNvPr id="209" name=""/>
+                    <pic:cNvPicPr/>
+                  </pic:nvPicPr>
+                  <pic:blipFill>
+                    <a:blip r:embed="rId50">
+                      <a:extLst>
+                        <a:ext uri="{28A0092B-C50C-407E-A947-70E740481C1C}">
+                          <a14:useLocalDpi xmlns:a14="http://schemas.microsoft.com/office/drawing/2010/main" val="0"/>
+                        </a:ext>
+                      </a:extLst>
+                    </a:blip>
+                    <a:stretch>
+                      <a:fillRect/>
+                    </a:stretch>
+                  </pic:blipFill>
+                  <pic:spPr>
+                    <a:xfrm>
+                      <a:off x="0" y="0"/>
+                      <a:ext cx="5943600" cy="3935095"/>
+                    </a:xfrm>
+                    <a:prstGeom prst="rect">
+                      <a:avLst/>
+                    </a:prstGeom>
+                  </pic:spPr>
+                </pic:pic>
+              </a:graphicData>
+            </a:graphic>
+          </wp:anchor>
+        </w:drawing>
+      </w:r>
       <w:r>
         <w:br w:type="page"/>
       </w:r>
@@ -11355,7 +11600,7 @@
       <w:r>
         <w:t xml:space="preserve">Icons made by </w:t>
       </w:r>
-      <w:hyperlink r:id="rId50" w:history="1">
+      <w:hyperlink r:id="rId51" w:history="1">
         <w:r>
           <w:rPr>
             <w:rStyle w:val="Hyperlink"/>
@@ -11369,7 +11614,7 @@
       <w:r>
         <w:t xml:space="preserve">from </w:t>
       </w:r>
-      <w:hyperlink r:id="rId51" w:history="1">
+      <w:hyperlink r:id="rId52" w:history="1">
         <w:r>
           <w:rPr>
             <w:rStyle w:val="Hyperlink"/>
@@ -11397,7 +11642,7 @@
         <w:spacing w:after="0"/>
         <w:textAlignment w:val="auto"/>
       </w:pPr>
-      <w:hyperlink r:id="rId52" w:history="1">
+      <w:hyperlink r:id="rId53" w:history="1">
         <w:r>
           <w:rPr>
             <w:rStyle w:val="Hyperlink"/>
@@ -11415,7 +11660,7 @@
         <w:spacing w:after="0"/>
         <w:textAlignment w:val="auto"/>
       </w:pPr>
-      <w:hyperlink r:id="rId53" w:history="1">
+      <w:hyperlink r:id="rId54" w:history="1">
         <w:r>
           <w:rPr>
             <w:rStyle w:val="Hyperlink"/>
@@ -11433,7 +11678,7 @@
         <w:spacing w:after="0"/>
         <w:textAlignment w:val="auto"/>
       </w:pPr>
-      <w:hyperlink r:id="rId54" w:history="1">
+      <w:hyperlink r:id="rId55" w:history="1">
         <w:r>
           <w:rPr>
             <w:rStyle w:val="Hyperlink"/>
@@ -11461,7 +11706,7 @@
         <w:spacing w:after="0"/>
         <w:textAlignment w:val="auto"/>
       </w:pPr>
-      <w:hyperlink r:id="rId55" w:history="1">
+      <w:hyperlink r:id="rId56" w:history="1">
         <w:r>
           <w:rPr>
             <w:rStyle w:val="Hyperlink"/>
@@ -11492,7 +11737,7 @@
       <w:r>
         <w:t xml:space="preserve">For an interesting philosophical discussion on the future of Fox-based development in general: </w:t>
       </w:r>
-      <w:hyperlink r:id="rId56" w:history="1">
+      <w:hyperlink r:id="rId57" w:history="1">
         <w:r>
           <w:rPr>
             <w:rStyle w:val="Hyperlink"/>
@@ -11527,12 +11772,12 @@
       <w:pPr>
         <w:pStyle w:val="Heading30"/>
         <w:sectPr>
-          <w:headerReference w:type="even" r:id="rId57"/>
-          <w:headerReference w:type="default" r:id="rId58"/>
-          <w:footerReference w:type="even" r:id="rId59"/>
-          <w:footerReference w:type="default" r:id="rId60"/>
-          <w:headerReference w:type="first" r:id="rId61"/>
-          <w:footerReference w:type="first" r:id="rId62"/>
+          <w:headerReference w:type="even" r:id="rId58"/>
+          <w:headerReference w:type="default" r:id="rId59"/>
+          <w:footerReference w:type="even" r:id="rId60"/>
+          <w:footerReference w:type="default" r:id="rId61"/>
+          <w:headerReference w:type="first" r:id="rId62"/>
+          <w:footerReference w:type="first" r:id="rId63"/>
           <w:type w:val="continuous"/>
           <w:pgSz w:w="12240" w:h="15840" w:code="1"/>
           <w:pgMar w:top="1440" w:right="1440" w:bottom="1440" w:left="1440" w:header="720" w:footer="720" w:gutter="0"/>
@@ -19152,7 +19397,7 @@
         <v:path o:extrusionok="f" gradientshapeok="t" o:connecttype="rect"/>
         <o:lock v:ext="edit" aspectratio="t"/>
       </v:shapetype>
-      <v:shape id="_x0000_i1182" type="#_x0000_t75" style="width:15pt;height:13.5pt;visibility:visible;mso-wrap-style:square" o:bullet="t">
+      <v:shape id="_x0000_i1195" type="#_x0000_t75" style="width:14.95pt;height:13.1pt;visibility:visible;mso-wrap-style:square" o:bullet="t">
         <v:imagedata r:id="rId1" o:title=""/>
       </v:shape>
     </w:pict>
@@ -22967,7 +23212,7 @@
 </file>
 
 <file path=customXml/itemProps1.xml><?xml version="1.0" encoding="utf-8"?>
-<ds:datastoreItem xmlns:ds="http://schemas.openxmlformats.org/officeDocument/2006/customXml" ds:itemID="{5FEE6736-318F-47BB-88A2-ADAABC1C5CAC}">
+<ds:datastoreItem xmlns:ds="http://schemas.openxmlformats.org/officeDocument/2006/customXml" ds:itemID="{2BE97D77-BCCF-47D7-A75F-29F58B62A881}">
   <ds:schemaRefs>
     <ds:schemaRef ds:uri="http://schemas.openxmlformats.org/officeDocument/2006/bibliography"/>
   </ds:schemaRefs>

</xml_diff>

<commit_message>
Version of the docs submitted on Sept 29
</commit_message>
<xml_diff>
--- a/Docs/Selje_XSharpFromScratch.docx
+++ b/Docs/Selje_XSharpFromScratch.docx
@@ -688,7 +688,7 @@
           </mc:Choice>
           <mc:Fallback>
             <w:pict>
-              <v:group w14:anchorId="53CACE03" id="Group 9" o:spid="_x0000_s1026" style="position:absolute;left:0;text-align:left;margin-left:297.75pt;margin-top:40.85pt;width:164.45pt;height:254.7pt;z-index:251648000" coordsize="20885,32346" o:gfxdata="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">
+              <v:group w14:anchorId="53CACE03" id="Group 9" o:spid="_x0000_s1026" style="position:absolute;margin-left:297.75pt;margin-top:40.85pt;width:164.45pt;height:254.7pt;z-index:251648000" coordsize="20885,32346" o:gfxdata="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">
                 <v:shape id="Picture 6" o:spid="_x0000_s1027" type="#_x0000_t75" style="position:absolute;width:20885;height:30099;visibility:visible;mso-wrap-style:square" o:gfxdata="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">
                   <v:imagedata r:id="rId11" o:title=""/>
                 </v:shape>
@@ -1789,6 +1789,7 @@
         <w:rPr>
           <w:lang w:val="en"/>
         </w:rPr>
+        <w:lastRenderedPageBreak/>
         <w:t xml:space="preserve">To create a new Solution from scratch, choose File, New, </w:t>
       </w:r>
       <w:r>
@@ -1833,14 +1834,7 @@
         <w:rPr>
           <w:lang w:val="en"/>
         </w:rPr>
-        <w:t xml:space="preserve">, and will create </w:t>
-      </w:r>
-      <w:r>
-        <w:rPr>
-          <w:lang w:val="en"/>
-        </w:rPr>
-        <w:lastRenderedPageBreak/>
-        <w:t xml:space="preserve">the solution for you. </w:t>
+        <w:t xml:space="preserve">, and will create the solution for you. </w:t>
       </w:r>
       <w:r>
         <w:rPr>
@@ -2074,7 +2068,7 @@
           </mc:Choice>
           <mc:Fallback>
             <w:pict>
-              <v:group w14:anchorId="78B85AAA" id="Group 14" o:spid="_x0000_s1032" style="position:absolute;left:0;text-align:left;margin-left:0;margin-top:0;width:468pt;height:437.7pt;z-index:251660288" coordsize="59436,55587" o:gfxdata="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">
+              <v:group w14:anchorId="78B85AAA" id="Group 14" o:spid="_x0000_s1032" style="position:absolute;margin-left:0;margin-top:0;width:468pt;height:437.7pt;z-index:251660288" coordsize="59436,55587" o:gfxdata="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">
                 <v:shape id="Picture 5" o:spid="_x0000_s1033" type="#_x0000_t75" alt="Graphical user interface, application&#10;&#10;Description automatically generated" style="position:absolute;width:59436;height:52806;visibility:visible;mso-wrap-style:square" o:gfxdata="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">
                   <v:imagedata r:id="rId16" o:title="Graphical user interface, application&#10;&#10;Description automatically generated"/>
                 </v:shape>
@@ -2241,7 +2235,14 @@
         <w:rPr>
           <w:lang w:val="en"/>
         </w:rPr>
-        <w:t xml:space="preserve">code files and other assets that that type of project will typically use. </w:t>
+        <w:t xml:space="preserve">code files and other assets that that type of project </w:t>
+      </w:r>
+      <w:r>
+        <w:rPr>
+          <w:lang w:val="en"/>
+        </w:rPr>
+        <w:lastRenderedPageBreak/>
+        <w:t xml:space="preserve">will typically use. </w:t>
       </w:r>
       <w:r>
         <w:rPr>
@@ -2285,134 +2286,128 @@
         <w:rPr>
           <w:lang w:val="en"/>
         </w:rPr>
-        <w:t xml:space="preserve">s based on this </w:t>
-      </w:r>
+        <w:t>s based on this template</w:t>
+      </w:r>
+      <w:r>
+        <w:rPr>
+          <w:lang w:val="en"/>
+        </w:rPr>
+        <w:t xml:space="preserve"> also contains </w:t>
+      </w:r>
+      <w:r>
+        <w:rPr>
+          <w:lang w:val="en"/>
+        </w:rPr>
+        <w:t xml:space="preserve">one </w:t>
+      </w:r>
+      <w:r>
+        <w:rPr>
+          <w:lang w:val="en"/>
+        </w:rPr>
+        <w:t>barebones PRG library to get us started</w:t>
+      </w:r>
+      <w:r>
+        <w:rPr>
+          <w:lang w:val="en"/>
+        </w:rPr>
+        <w:t xml:space="preserve"> (</w:t>
+      </w:r>
+      <w:r>
+        <w:rPr>
+          <w:rStyle w:val="figurename"/>
+        </w:rPr>
+        <w:fldChar w:fldCharType="begin"/>
+      </w:r>
+      <w:r>
+        <w:rPr>
+          <w:rStyle w:val="figurename"/>
+        </w:rPr>
+        <w:instrText xml:space="preserve"> REF _Ref52027626 \h </w:instrText>
+      </w:r>
+      <w:r>
+        <w:rPr>
+          <w:rStyle w:val="figurename"/>
+        </w:rPr>
+        <w:instrText xml:space="preserve"> \* MERGEFORMAT </w:instrText>
+      </w:r>
+      <w:r>
+        <w:rPr>
+          <w:rStyle w:val="figurename"/>
+        </w:rPr>
+      </w:r>
+      <w:r>
+        <w:rPr>
+          <w:rStyle w:val="figurename"/>
+        </w:rPr>
+        <w:fldChar w:fldCharType="separate"/>
+      </w:r>
+      <w:r>
+        <w:rPr>
+          <w:rStyle w:val="figurename"/>
+        </w:rPr>
+        <w:t>Figure 5</w:t>
+      </w:r>
+      <w:r>
+        <w:rPr>
+          <w:rStyle w:val="figurename"/>
+        </w:rPr>
+        <w:fldChar w:fldCharType="end"/>
+      </w:r>
+      <w:r>
+        <w:rPr>
+          <w:lang w:val="en"/>
+        </w:rPr>
+        <w:t>)</w:t>
+      </w:r>
+      <w:r>
+        <w:rPr>
+          <w:lang w:val="en"/>
+        </w:rPr>
+        <w:t xml:space="preserve"> </w:t>
+      </w:r>
+      <w:r>
+        <w:rPr>
+          <w:lang w:val="en"/>
+        </w:rPr>
+        <w:t xml:space="preserve">, but </w:t>
+      </w:r>
+      <w:r>
+        <w:rPr>
+          <w:lang w:val="en"/>
+        </w:rPr>
+        <w:t xml:space="preserve">they </w:t>
+      </w:r>
+      <w:r>
+        <w:rPr>
+          <w:lang w:val="en"/>
+        </w:rPr>
+        <w:t xml:space="preserve">could contain </w:t>
+      </w:r>
+      <w:r>
+        <w:rPr>
+          <w:lang w:val="en"/>
+        </w:rPr>
+        <w:t xml:space="preserve">include as much as </w:t>
+      </w:r>
+      <w:r>
+        <w:rPr>
+          <w:lang w:val="en"/>
+        </w:rPr>
+        <w:t xml:space="preserve">a complete application framework. </w:t>
+      </w:r>
+    </w:p>
+    <w:p>
+      <w:pPr>
+        <w:pStyle w:val="bodytext"/>
+        <w:rPr>
+          <w:lang w:val="en"/>
+        </w:rPr>
+      </w:pPr>
       <w:r>
         <w:rPr>
           <w:lang w:val="en"/>
         </w:rPr>
         <w:lastRenderedPageBreak/>
-        <w:t>template</w:t>
-      </w:r>
-      <w:r>
-        <w:rPr>
-          <w:lang w:val="en"/>
-        </w:rPr>
-        <w:t xml:space="preserve"> also contains </w:t>
-      </w:r>
-      <w:r>
-        <w:rPr>
-          <w:lang w:val="en"/>
-        </w:rPr>
-        <w:t xml:space="preserve">one </w:t>
-      </w:r>
-      <w:r>
-        <w:rPr>
-          <w:lang w:val="en"/>
-        </w:rPr>
-        <w:t>barebones PRG library to get us started</w:t>
-      </w:r>
-      <w:r>
-        <w:rPr>
-          <w:lang w:val="en"/>
-        </w:rPr>
-        <w:t xml:space="preserve"> (</w:t>
-      </w:r>
-      <w:r>
-        <w:rPr>
-          <w:rStyle w:val="figurename"/>
-        </w:rPr>
-        <w:fldChar w:fldCharType="begin"/>
-      </w:r>
-      <w:r>
-        <w:rPr>
-          <w:rStyle w:val="figurename"/>
-        </w:rPr>
-        <w:instrText xml:space="preserve"> REF _Ref52027626 \h </w:instrText>
-      </w:r>
-      <w:r>
-        <w:rPr>
-          <w:rStyle w:val="figurename"/>
-        </w:rPr>
-        <w:instrText xml:space="preserve"> \* MERGEFORMAT </w:instrText>
-      </w:r>
-      <w:r>
-        <w:rPr>
-          <w:rStyle w:val="figurename"/>
-        </w:rPr>
-      </w:r>
-      <w:r>
-        <w:rPr>
-          <w:rStyle w:val="figurename"/>
-        </w:rPr>
-        <w:fldChar w:fldCharType="separate"/>
-      </w:r>
-      <w:r>
-        <w:rPr>
-          <w:rStyle w:val="figurename"/>
-        </w:rPr>
-        <w:t>Figure 5</w:t>
-      </w:r>
-      <w:r>
-        <w:rPr>
-          <w:rStyle w:val="figurename"/>
-        </w:rPr>
-        <w:fldChar w:fldCharType="end"/>
-      </w:r>
-      <w:r>
-        <w:rPr>
-          <w:lang w:val="en"/>
-        </w:rPr>
-        <w:t>)</w:t>
-      </w:r>
-      <w:r>
-        <w:rPr>
-          <w:lang w:val="en"/>
-        </w:rPr>
-        <w:t xml:space="preserve"> </w:t>
-      </w:r>
-      <w:r>
-        <w:rPr>
-          <w:lang w:val="en"/>
-        </w:rPr>
-        <w:t xml:space="preserve">, but </w:t>
-      </w:r>
-      <w:r>
-        <w:rPr>
-          <w:lang w:val="en"/>
-        </w:rPr>
-        <w:t xml:space="preserve">they </w:t>
-      </w:r>
-      <w:r>
-        <w:rPr>
-          <w:lang w:val="en"/>
-        </w:rPr>
-        <w:t xml:space="preserve">could contain </w:t>
-      </w:r>
-      <w:r>
-        <w:rPr>
-          <w:lang w:val="en"/>
-        </w:rPr>
-        <w:t xml:space="preserve">include as much as </w:t>
-      </w:r>
-      <w:r>
-        <w:rPr>
-          <w:lang w:val="en"/>
-        </w:rPr>
-        <w:t xml:space="preserve">a complete application framework. </w:t>
-      </w:r>
-    </w:p>
-    <w:p>
-      <w:pPr>
-        <w:pStyle w:val="bodytext"/>
-        <w:rPr>
-          <w:lang w:val="en"/>
-        </w:rPr>
-      </w:pPr>
-      <w:r>
-        <w:rPr>
-          <w:lang w:val="en"/>
-        </w:rPr>
         <w:t>Visual Studio allows developers to create their own Project templates, much like Word and Excel allow you to create your own templates for documents and spreadsheets.</w:t>
       </w:r>
       <w:r>
@@ -2640,7 +2635,7 @@
           </mc:Choice>
           <mc:Fallback>
             <w:pict>
-              <v:group w14:anchorId="4EF383B3" id="Group 25" o:spid="_x0000_s1035" style="position:absolute;left:0;text-align:left;margin-left:173.25pt;margin-top:39.2pt;width:285.85pt;height:550.95pt;z-index:-251642880" coordsize="36302,69970" o:gfxdata="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">
+              <v:group w14:anchorId="4EF383B3" id="Group 25" o:spid="_x0000_s1035" style="position:absolute;margin-left:173.25pt;margin-top:39.2pt;width:285.85pt;height:550.95pt;z-index:-251642880" coordsize="36302,69970" o:gfxdata="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">
                 <v:group id="Group 23" o:spid="_x0000_s1036" style="position:absolute;width:36302;height:67151" coordsize="36302,67151" o:gfxdata="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">
                   <v:shape id="Picture 15" o:spid="_x0000_s1037" type="#_x0000_t75" alt="Graphical user interface, text, application, email&#10;&#10;Description automatically generated" style="position:absolute;left:190;width:36112;height:21431;visibility:visible;mso-wrap-style:square" o:gfxdata="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">
                     <v:imagedata r:id="rId20" o:title="Graphical user interface, text, application, email&#10;&#10;Description automatically generated"/>
@@ -3095,7 +3090,7 @@
           </mc:Choice>
           <mc:Fallback>
             <w:pict>
-              <v:group w14:anchorId="16662927" id="Group 28" o:spid="_x0000_s1042" style="position:absolute;left:0;text-align:left;margin-left:0;margin-top:0;width:192pt;height:155.25pt;z-index:251677696;mso-width-relative:margin;mso-height-relative:margin" coordsize="26765,26695" o:gfxdata="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">
+              <v:group w14:anchorId="16662927" id="Group 28" o:spid="_x0000_s1042" style="position:absolute;margin-left:0;margin-top:0;width:192pt;height:155.25pt;z-index:251677696;mso-width-relative:margin;mso-height-relative:margin" coordsize="26765,26695" o:gfxdata="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">
                 <v:shape id="Picture 26" o:spid="_x0000_s1043" type="#_x0000_t75" style="position:absolute;width:26765;height:22377;visibility:visible;mso-wrap-style:square" o:gfxdata="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">
                   <v:imagedata r:id="rId24" o:title=""/>
                 </v:shape>
@@ -4566,7 +4561,6 @@
         <w:rPr>
           <w:rFonts w:ascii="Consolas" w:hAnsi="Consolas"/>
           <w:b/>
-          <w:bCs w:val="0"/>
           <w:lang w:val="en"/>
         </w:rPr>
         <w:t xml:space="preserve"> </w:t>
@@ -5258,7 +5252,7 @@
           </mc:Choice>
           <mc:Fallback>
             <w:pict>
-              <v:group w14:anchorId="00AA9454" id="Group 198" o:spid="_x0000_s1045" style="position:absolute;left:0;text-align:left;margin-left:169.1pt;margin-top:25.8pt;width:290.7pt;height:46.15pt;z-index:251679744;mso-wrap-distance-left:14.4pt;mso-wrap-distance-top:3.6pt;mso-wrap-distance-right:14.4pt;mso-wrap-distance-bottom:3.6pt;mso-position-horizontal-relative:margin;mso-position-vertical-relative:margin;mso-width-relative:margin;mso-height-relative:margin" coordsize="35674,5318" o:gfxdata="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">
+              <v:group w14:anchorId="00AA9454" id="Group 198" o:spid="_x0000_s1045" style="position:absolute;margin-left:169.1pt;margin-top:25.8pt;width:290.7pt;height:46.15pt;z-index:251679744;mso-wrap-distance-left:14.4pt;mso-wrap-distance-top:3.6pt;mso-wrap-distance-right:14.4pt;mso-wrap-distance-bottom:3.6pt;mso-position-horizontal-relative:margin;mso-position-vertical-relative:margin;mso-width-relative:margin;mso-height-relative:margin" coordsize="35674,5318" o:gfxdata="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">
                 <v:rect id="Rectangle 199" o:spid="_x0000_s1046" style="position:absolute;width:35674;height:2706;visibility:visible;mso-wrap-style:square;v-text-anchor:middle" o:gfxdata="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" fillcolor="#4f81bd [3204]" stroked="f" strokeweight="2pt">
                   <v:textbox inset="0,,0">
                     <w:txbxContent>
@@ -6008,8 +6002,6 @@
       <w:pPr>
         <w:pStyle w:val="bodytext"/>
         <w:rPr>
-          <w:sz w:val="18"/>
-          <w:szCs w:val="18"/>
           <w:lang w:val="en"/>
         </w:rPr>
         <w:sectPr>
@@ -6791,90 +6783,90 @@
       <w:pPr>
         <w:pStyle w:val="firstparagraph"/>
         <w:rPr>
-          <w:lang w:val="en" w:eastAsia="en-US"/>
-        </w:rPr>
-      </w:pPr>
-      <w:r>
-        <w:rPr>
-          <w:lang w:val="en" w:eastAsia="en-US"/>
+          <w:lang w:val="en"/>
+        </w:rPr>
+      </w:pPr>
+      <w:r>
+        <w:rPr>
+          <w:lang w:val="en"/>
         </w:rPr>
         <w:t xml:space="preserve">We </w:t>
       </w:r>
       <w:r>
         <w:rPr>
-          <w:lang w:val="en" w:eastAsia="en-US"/>
+          <w:lang w:val="en"/>
         </w:rPr>
         <w:t xml:space="preserve">FoxPro </w:t>
       </w:r>
       <w:r>
         <w:rPr>
-          <w:lang w:val="en" w:eastAsia="en-US"/>
+          <w:lang w:val="en"/>
         </w:rPr>
         <w:t>developers love to “test” our code by opening up the Command Window</w:t>
       </w:r>
       <w:r>
         <w:rPr>
-          <w:lang w:val="en" w:eastAsia="en-US"/>
+          <w:lang w:val="en"/>
         </w:rPr>
         <w:t>, instantiat</w:t>
       </w:r>
       <w:r>
         <w:rPr>
-          <w:lang w:val="en" w:eastAsia="en-US"/>
+          <w:lang w:val="en"/>
         </w:rPr>
         <w:t>ing</w:t>
       </w:r>
       <w:r>
         <w:rPr>
-          <w:lang w:val="en" w:eastAsia="en-US"/>
+          <w:lang w:val="en"/>
         </w:rPr>
         <w:t xml:space="preserve"> an instance of our class, and </w:t>
       </w:r>
       <w:r>
         <w:rPr>
-          <w:lang w:val="en" w:eastAsia="en-US"/>
+          <w:lang w:val="en"/>
         </w:rPr>
         <w:t xml:space="preserve">invoking </w:t>
       </w:r>
       <w:r>
         <w:rPr>
-          <w:lang w:val="en" w:eastAsia="en-US"/>
+          <w:lang w:val="en"/>
         </w:rPr>
         <w:t>the methods</w:t>
       </w:r>
       <w:r>
         <w:rPr>
-          <w:lang w:val="en" w:eastAsia="en-US"/>
+          <w:lang w:val="en"/>
         </w:rPr>
         <w:t xml:space="preserve"> manually. If they didn’t do what we expected, we’d set a Breakpoint and </w:t>
       </w:r>
       <w:r>
         <w:rPr>
-          <w:lang w:val="en" w:eastAsia="en-US"/>
+          <w:lang w:val="en"/>
         </w:rPr>
         <w:t xml:space="preserve">walk through </w:t>
       </w:r>
       <w:r>
         <w:rPr>
-          <w:lang w:val="en" w:eastAsia="en-US"/>
+          <w:lang w:val="en"/>
         </w:rPr>
         <w:t xml:space="preserve">the code </w:t>
       </w:r>
       <w:r>
         <w:rPr>
-          <w:lang w:val="en" w:eastAsia="en-US"/>
+          <w:lang w:val="en"/>
         </w:rPr>
         <w:t>in debug mode</w:t>
       </w:r>
       <w:r>
         <w:rPr>
-          <w:lang w:val="en" w:eastAsia="en-US"/>
+          <w:lang w:val="en"/>
         </w:rPr>
         <w:t>.</w:t>
       </w:r>
       <w:r>
         <w:rPr>
-          <w:lang w:val="en" w:eastAsia="en-US"/>
+          <w:lang w:val="en"/>
         </w:rPr>
         <w:t xml:space="preserve"> </w:t>
       </w:r>
@@ -6883,12 +6875,12 @@
       <w:pPr>
         <w:pStyle w:val="bodytext"/>
         <w:rPr>
-          <w:lang w:val="en" w:eastAsia="en-US"/>
-        </w:rPr>
-      </w:pPr>
-      <w:r>
-        <w:rPr>
-          <w:lang w:val="en" w:eastAsia="en-US"/>
+          <w:lang w:val="en"/>
+        </w:rPr>
+      </w:pPr>
+      <w:r>
+        <w:rPr>
+          <w:lang w:val="en"/>
         </w:rPr>
         <w:t xml:space="preserve">Visual Studio doesn’t have a Command Window though. If you install the XIDE environment you will get something </w:t>
       </w:r>
@@ -6896,37 +6888,37 @@
         <w:rPr>
           <w:i/>
           <w:iCs/>
-          <w:lang w:val="en" w:eastAsia="en-US"/>
+          <w:lang w:val="en"/>
         </w:rPr>
         <w:t>like</w:t>
       </w:r>
       <w:r>
         <w:rPr>
-          <w:lang w:val="en" w:eastAsia="en-US"/>
+          <w:lang w:val="en"/>
         </w:rPr>
         <w:t xml:space="preserve"> </w:t>
       </w:r>
       <w:r>
         <w:rPr>
-          <w:lang w:val="en" w:eastAsia="en-US"/>
+          <w:lang w:val="en"/>
         </w:rPr>
         <w:t xml:space="preserve">a Command Window called XSI, but since we went with Visual Studio for our example we’ll instead create a quick Console Application that </w:t>
       </w:r>
       <w:r>
         <w:rPr>
-          <w:lang w:val="en" w:eastAsia="en-US"/>
+          <w:lang w:val="en"/>
         </w:rPr>
         <w:t xml:space="preserve">we can use to </w:t>
       </w:r>
       <w:r>
         <w:rPr>
-          <w:lang w:val="en" w:eastAsia="en-US"/>
+          <w:lang w:val="en"/>
         </w:rPr>
         <w:t>flex our code</w:t>
       </w:r>
       <w:r>
         <w:rPr>
-          <w:lang w:val="en" w:eastAsia="en-US"/>
+          <w:lang w:val="en"/>
         </w:rPr>
         <w:t>.</w:t>
       </w:r>
@@ -6935,30 +6927,30 @@
       <w:pPr>
         <w:pStyle w:val="bodytext"/>
         <w:rPr>
-          <w:lang w:val="en" w:eastAsia="en-US"/>
-        </w:rPr>
-      </w:pPr>
-      <w:r>
-        <w:rPr>
-          <w:lang w:val="en" w:eastAsia="en-US"/>
+          <w:lang w:val="en"/>
+        </w:rPr>
+      </w:pPr>
+      <w:r>
+        <w:rPr>
+          <w:lang w:val="en"/>
         </w:rPr>
         <w:t>Right click on the Soluti</w:t>
       </w:r>
       <w:r>
         <w:rPr>
-          <w:lang w:val="en" w:eastAsia="en-US"/>
+          <w:lang w:val="en"/>
         </w:rPr>
         <w:t>o</w:t>
       </w:r>
       <w:r>
         <w:rPr>
-          <w:lang w:val="en" w:eastAsia="en-US"/>
+          <w:lang w:val="en"/>
         </w:rPr>
         <w:t>n, choose Add, New Project</w:t>
       </w:r>
       <w:r>
         <w:rPr>
-          <w:lang w:val="en" w:eastAsia="en-US"/>
+          <w:lang w:val="en"/>
         </w:rPr>
         <w:t xml:space="preserve"> (See </w:t>
       </w:r>
@@ -6970,39 +6962,38 @@
       </w:r>
       <w:r>
         <w:rPr>
-          <w:lang w:val="en" w:eastAsia="en-US"/>
+          <w:lang w:val="en"/>
         </w:rPr>
         <w:t>)</w:t>
       </w:r>
       <w:r>
         <w:rPr>
-          <w:lang w:val="en" w:eastAsia="en-US"/>
+          <w:lang w:val="en"/>
         </w:rPr>
         <w:t xml:space="preserve">, base it on the </w:t>
       </w:r>
       <w:r>
         <w:rPr>
           <w:b/>
-          <w:bCs w:val="0"/>
-          <w:lang w:val="en" w:eastAsia="en-US"/>
+          <w:lang w:val="en"/>
         </w:rPr>
         <w:t>FoxPro Console Project</w:t>
       </w:r>
       <w:r>
         <w:rPr>
-          <w:lang w:val="en" w:eastAsia="en-US"/>
+          <w:lang w:val="en"/>
         </w:rPr>
         <w:t xml:space="preserve"> template (</w:t>
       </w:r>
       <w:r>
         <w:rPr>
-          <w:lang w:val="en" w:eastAsia="en-US"/>
+          <w:lang w:val="en"/>
         </w:rPr>
         <w:t>refer back to</w:t>
       </w:r>
       <w:r>
         <w:rPr>
-          <w:lang w:val="en" w:eastAsia="en-US"/>
+          <w:lang w:val="en"/>
         </w:rPr>
         <w:t xml:space="preserve"> </w:t>
       </w:r>
@@ -7049,13 +7040,13 @@
       </w:r>
       <w:r>
         <w:rPr>
-          <w:lang w:val="en" w:eastAsia="en-US"/>
+          <w:lang w:val="en"/>
         </w:rPr>
         <w:t>), give it a name</w:t>
       </w:r>
       <w:r>
         <w:rPr>
-          <w:lang w:val="en" w:eastAsia="en-US"/>
+          <w:lang w:val="en"/>
         </w:rPr>
         <w:t xml:space="preserve">, add a reference to the </w:t>
       </w:r>
@@ -7194,7 +7185,7 @@
           </mc:Choice>
           <mc:Fallback>
             <w:pict>
-              <v:group w14:anchorId="67865EB2" id="Group 12" o:spid="_x0000_s1048" style="position:absolute;left:0;text-align:left;margin-left:241.5pt;margin-top:0;width:217.15pt;height:199.95pt;z-index:251687936" coordsize="27578,25393" o:gfxdata="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">
+              <v:group w14:anchorId="67865EB2" id="Group 12" o:spid="_x0000_s1048" style="position:absolute;margin-left:241.5pt;margin-top:0;width:217.15pt;height:199.95pt;z-index:251687936" coordsize="27578,25393" o:gfxdata="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">
                 <v:shape id="Picture 10" o:spid="_x0000_s1049" type="#_x0000_t75" style="position:absolute;width:27578;height:22574;visibility:visible;mso-wrap-style:square" o:gfxdata="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">
                   <v:imagedata r:id="rId36" o:title=""/>
                 </v:shape>
@@ -7248,7 +7239,7 @@
       </w:r>
       <w:r>
         <w:rPr>
-          <w:lang w:val="en" w:eastAsia="en-US"/>
+          <w:lang w:val="en"/>
         </w:rPr>
         <w:t xml:space="preserve">library that we want to test, set our new project as the Startup project, and change the code to write our rudimentary test: </w:t>
       </w:r>
@@ -7515,7 +7506,7 @@
       <w:pPr>
         <w:pStyle w:val="bodytext"/>
         <w:rPr>
-          <w:lang w:val="en" w:eastAsia="en-US"/>
+          <w:lang w:val="en"/>
         </w:rPr>
       </w:pPr>
     </w:p>
@@ -7523,13 +7514,13 @@
       <w:pPr>
         <w:pStyle w:val="bodytext"/>
         <w:rPr>
-          <w:lang w:val="en" w:eastAsia="en-US"/>
+          <w:lang w:val="en"/>
         </w:rPr>
       </w:pPr>
       <w:r>
         <w:rPr>
           <w:noProof/>
-          <w:lang w:val="en" w:eastAsia="en-US"/>
+          <w:lang w:val="en"/>
         </w:rPr>
         <mc:AlternateContent>
           <mc:Choice Requires="wpg">
@@ -7667,7 +7658,7 @@
           </mc:Choice>
           <mc:Fallback>
             <w:pict>
-              <v:group w14:anchorId="40E34301" id="Group 30" o:spid="_x0000_s1051" style="position:absolute;left:0;text-align:left;margin-left:236.25pt;margin-top:64.5pt;width:210.95pt;height:202.95pt;z-index:251691008" coordsize="26790,25774" o:gfxdata="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">
+              <v:group w14:anchorId="40E34301" id="Group 30" o:spid="_x0000_s1051" style="position:absolute;margin-left:236.25pt;margin-top:64.5pt;width:210.95pt;height:202.95pt;z-index:251691008" coordsize="26790,25774" o:gfxdata="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">
                 <v:shape id="Picture 29" o:spid="_x0000_s1052" type="#_x0000_t75" style="position:absolute;width:26790;height:23012;visibility:visible;mso-wrap-style:square" o:gfxdata="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">
                   <v:imagedata r:id="rId38" o:title=""/>
                 </v:shape>
@@ -7719,7 +7710,7 @@
       </w:r>
       <w:r>
         <w:rPr>
-          <w:lang w:val="en" w:eastAsia="en-US"/>
+          <w:lang w:val="en"/>
         </w:rPr>
         <w:t>After a few rounds of debugging your code (and as an experienced FoxPro developer you’ll have no difficulty grokking Visual Studio’s debugger), you should get the expected output in the Output window:</w:t>
       </w:r>
@@ -7728,7 +7719,7 @@
       <w:pPr>
         <w:pStyle w:val="bodytext"/>
         <w:rPr>
-          <w:lang w:val="en" w:eastAsia="en-US"/>
+          <w:lang w:val="en"/>
         </w:rPr>
       </w:pPr>
     </w:p>
@@ -7736,7 +7727,7 @@
       <w:pPr>
         <w:pStyle w:val="bodytext"/>
         <w:rPr>
-          <w:lang w:val="en" w:eastAsia="en-US"/>
+          <w:lang w:val="en"/>
         </w:rPr>
       </w:pPr>
     </w:p>
@@ -7744,7 +7735,7 @@
       <w:pPr>
         <w:pStyle w:val="bodytext"/>
         <w:rPr>
-          <w:lang w:val="en" w:eastAsia="en-US"/>
+          <w:lang w:val="en"/>
         </w:rPr>
       </w:pPr>
     </w:p>
@@ -7752,12 +7743,12 @@
       <w:pPr>
         <w:pStyle w:val="bodytext"/>
         <w:rPr>
-          <w:lang w:val="en" w:eastAsia="en-US"/>
-        </w:rPr>
-      </w:pPr>
-      <w:r>
-        <w:rPr>
-          <w:lang w:val="en" w:eastAsia="en-US"/>
+          <w:lang w:val="en"/>
+        </w:rPr>
+      </w:pPr>
+      <w:r>
+        <w:rPr>
+          <w:lang w:val="en"/>
         </w:rPr>
         <w:t xml:space="preserve">But wait, you say, there’s a Command Window right there and you </w:t>
       </w:r>
@@ -7765,13 +7756,13 @@
         <w:rPr>
           <w:i/>
           <w:iCs/>
-          <w:lang w:val="en" w:eastAsia="en-US"/>
+          <w:lang w:val="en"/>
         </w:rPr>
         <w:t>just said</w:t>
       </w:r>
       <w:r>
         <w:rPr>
-          <w:lang w:val="en" w:eastAsia="en-US"/>
+          <w:lang w:val="en"/>
         </w:rPr>
         <w:t xml:space="preserve"> Visual Studio doesn’t have a Command Window! </w:t>
       </w:r>
@@ -7780,7 +7771,7 @@
       <w:pPr>
         <w:pStyle w:val="bodytext"/>
         <w:rPr>
-          <w:lang w:val="en" w:eastAsia="en-US"/>
+          <w:lang w:val="en"/>
         </w:rPr>
       </w:pPr>
       <w:r>
@@ -7918,7 +7909,7 @@
           </mc:Choice>
           <mc:Fallback>
             <w:pict>
-              <v:group w14:anchorId="3B55554B" id="Group 195" o:spid="_x0000_s1054" style="position:absolute;left:0;text-align:left;margin-left:7.5pt;margin-top:79.4pt;width:398.2pt;height:145.45pt;z-index:251695104;mso-width-relative:margin" coordsize="50571,18472" o:gfxdata="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">
+              <v:group w14:anchorId="3B55554B" id="Group 195" o:spid="_x0000_s1054" style="position:absolute;margin-left:7.5pt;margin-top:79.4pt;width:398.2pt;height:145.45pt;z-index:251695104;mso-width-relative:margin" coordsize="50571,18472" o:gfxdata="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">
                 <v:shape id="Picture 31" o:spid="_x0000_s1055" type="#_x0000_t75" style="position:absolute;width:50571;height:18472;visibility:visible;mso-wrap-style:square" o:gfxdata="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">
                   <v:imagedata r:id="rId40" o:title=""/>
                 </v:shape>
@@ -7969,13 +7960,13 @@
       </w:r>
       <w:r>
         <w:rPr>
-          <w:lang w:val="en" w:eastAsia="en-US"/>
+          <w:lang w:val="en"/>
         </w:rPr>
         <w:t xml:space="preserve">Don’t get too excited about this. This “Command Window” is only available while you’re actively debugging code, and it doesn’t </w:t>
       </w:r>
       <w:r>
         <w:rPr>
-          <w:lang w:val="en" w:eastAsia="en-US"/>
+          <w:lang w:val="en"/>
         </w:rPr>
         <w:t>understand all of our FoxPro commands, so it’s not particularly useful (yet).</w:t>
       </w:r>
@@ -8008,7 +7999,7 @@
     </w:p>
     <w:p>
       <w:pPr>
-        <w:pStyle w:val="Heading1"/>
+        <w:pStyle w:val="Heading2"/>
         <w:rPr>
           <w:lang w:val="en"/>
         </w:rPr>
@@ -8018,177 +8009,6 @@
           <w:lang w:val="en"/>
         </w:rPr>
         <w:lastRenderedPageBreak/>
-        <w:t>The Startup Project</w:t>
-      </w:r>
-    </w:p>
-    <w:p>
-      <w:pPr>
-        <w:pStyle w:val="firstparagraph"/>
-        <w:rPr>
-          <w:lang w:val="en" w:eastAsia="en-US"/>
-        </w:rPr>
-      </w:pPr>
-      <w:r>
-        <w:rPr>
-          <w:lang w:val="en" w:eastAsia="en-US"/>
-        </w:rPr>
-        <w:t xml:space="preserve">Earlier when we created </w:t>
-      </w:r>
-      <w:r>
-        <w:rPr>
-          <w:lang w:val="en" w:eastAsia="en-US"/>
-        </w:rPr>
-        <w:t xml:space="preserve">the Console Project to </w:t>
-      </w:r>
-      <w:r>
-        <w:rPr>
-          <w:lang w:val="en" w:eastAsia="en-US"/>
-        </w:rPr>
-        <w:t xml:space="preserve">test our software, we set that to </w:t>
-      </w:r>
-      <w:r>
-        <w:rPr>
-          <w:lang w:val="en" w:eastAsia="en-US"/>
-        </w:rPr>
-        <w:t xml:space="preserve">be the Startup Project. </w:t>
-      </w:r>
-      <w:r>
-        <w:rPr>
-          <w:lang w:val="en" w:eastAsia="en-US"/>
-        </w:rPr>
-        <w:t xml:space="preserve">Each </w:t>
-      </w:r>
-      <w:r>
-        <w:rPr>
-          <w:lang w:val="en" w:eastAsia="en-US"/>
-        </w:rPr>
-        <w:t xml:space="preserve">application has to know what to do when you click </w:t>
-      </w:r>
-      <w:r>
-        <w:rPr>
-          <w:lang w:val="en" w:eastAsia="en-US"/>
-        </w:rPr>
-        <w:t>S</w:t>
-      </w:r>
-      <w:r>
-        <w:rPr>
-          <w:lang w:val="en" w:eastAsia="en-US"/>
-        </w:rPr>
-        <w:t>tart, so s</w:t>
-      </w:r>
-      <w:r>
-        <w:rPr>
-          <w:lang w:val="en" w:eastAsia="en-US"/>
-        </w:rPr>
-        <w:t xml:space="preserve">omewhere in your </w:t>
-      </w:r>
-      <w:r>
-        <w:rPr>
-          <w:lang w:val="en" w:eastAsia="en-US"/>
-        </w:rPr>
-        <w:t>S</w:t>
-      </w:r>
-      <w:r>
-        <w:rPr>
-          <w:lang w:val="en" w:eastAsia="en-US"/>
-        </w:rPr>
-        <w:t>olution there must be at least one “Startup Project.” Th</w:t>
-      </w:r>
-      <w:r>
-        <w:rPr>
-          <w:lang w:val="en" w:eastAsia="en-US"/>
-        </w:rPr>
-        <w:t>e Startup P</w:t>
-      </w:r>
-      <w:r>
-        <w:rPr>
-          <w:lang w:val="en" w:eastAsia="en-US"/>
-        </w:rPr>
-        <w:t xml:space="preserve">roject must have a class with a method called </w:t>
-      </w:r>
-      <w:r>
-        <w:rPr>
-          <w:rStyle w:val="InlineCodeChar"/>
-        </w:rPr>
-        <w:t>Start</w:t>
-      </w:r>
-      <w:r>
-        <w:rPr>
-          <w:rStyle w:val="InlineCodeChar"/>
-        </w:rPr>
-        <w:t>()</w:t>
-      </w:r>
-      <w:r>
-        <w:rPr>
-          <w:lang w:val="en" w:eastAsia="en-US"/>
-        </w:rPr>
-        <w:t xml:space="preserve"> </w:t>
-      </w:r>
-      <w:r>
-        <w:rPr>
-          <w:lang w:val="en" w:eastAsia="en-US"/>
-        </w:rPr>
-        <w:t xml:space="preserve">to </w:t>
-      </w:r>
-      <w:r>
-        <w:rPr>
-          <w:lang w:val="en" w:eastAsia="en-US"/>
-        </w:rPr>
-        <w:t xml:space="preserve">get things going for your application: setting up the environment and global variables, opening tables, invoking forms, etc. To set the Startup Project for your Solution, right+click on the Project and choose </w:t>
-      </w:r>
-      <w:r>
-        <w:rPr>
-          <w:rStyle w:val="InlineCodeChar"/>
-        </w:rPr>
-        <w:t>Set As Startup</w:t>
-      </w:r>
-      <w:r>
-        <w:rPr>
-          <w:lang w:val="en" w:eastAsia="en-US"/>
-        </w:rPr>
-        <w:t>.</w:t>
-      </w:r>
-    </w:p>
-    <w:p>
-      <w:pPr>
-        <w:pStyle w:val="bodytext"/>
-      </w:pPr>
-      <w:r>
-        <w:rPr>
-          <w:lang w:val="en" w:eastAsia="en-US"/>
-        </w:rPr>
-        <w:t xml:space="preserve">It is possible to set up multiple Startup Projects by right+clicking on the Solution and choosing </w:t>
-      </w:r>
-      <w:r>
-        <w:rPr>
-          <w:rStyle w:val="InlineCodeChar"/>
-        </w:rPr>
-        <w:t>Set Startup Projects</w:t>
-      </w:r>
-      <w:r>
-        <w:rPr>
-          <w:rStyle w:val="InlineCodeChar"/>
-        </w:rPr>
-        <w:t xml:space="preserve">. </w:t>
-      </w:r>
-      <w:r>
-        <w:t xml:space="preserve">This </w:t>
-      </w:r>
-      <w:r>
-        <w:t>might be useful if you want to, say, fire up an .ASP Net website when you start your Windows Form application.</w:t>
-      </w:r>
-    </w:p>
-    <w:p>
-      <w:pPr>
-        <w:pStyle w:val="Heading2"/>
-        <w:rPr>
-          <w:lang w:val="en"/>
-        </w:rPr>
-      </w:pPr>
-      <w:r>
-        <w:rPr>
-          <w:lang w:val="en"/>
-        </w:rPr>
         <w:t>Unit Tests</w:t>
       </w:r>
     </w:p>
@@ -8292,7 +8112,6 @@
       <w:r>
         <w:rPr>
           <w:b/>
-          <w:bCs w:val="0"/>
           <w:lang w:val="en"/>
         </w:rPr>
         <w:t>Class Library with Nunit Testing</w:t>
@@ -8831,20 +8650,11 @@
       </w:pPr>
       <w:r>
         <w:rPr>
-          <w:rFonts w:ascii="Consolas" w:hAnsi="Consolas" w:cs="Consolas"/>
-          <w:color w:val="000000"/>
-          <w:sz w:val="19"/>
-          <w:szCs w:val="19"/>
+          <w:color w:val="000000"/>
         </w:rPr>
         <w:tab/>
       </w:r>
       <w:r>
-        <w:rPr>
-          <w:rFonts w:ascii="Consolas" w:hAnsi="Consolas" w:cs="Consolas"/>
-          <w:color w:val="0000FF"/>
-          <w:sz w:val="19"/>
-          <w:szCs w:val="19"/>
-        </w:rPr>
         <w:t>RETURN</w:t>
       </w:r>
     </w:p>
@@ -8852,17 +8662,14 @@
       <w:pPr>
         <w:pStyle w:val="bodytext"/>
         <w:rPr>
-          <w:bCs w:val="0"/>
-          <w:lang w:val="en"/>
-        </w:rPr>
-      </w:pPr>
-      <w:r>
-        <w:rPr>
-          <w:bCs w:val="0"/>
+          <w:lang w:val="en"/>
+        </w:rPr>
+      </w:pPr>
+      <w:r>
+        <w:rPr>
           <w:noProof/>
           <w:lang w:val="en"/>
         </w:rPr>
-        <w:lastRenderedPageBreak/>
         <w:drawing>
           <wp:anchor distT="0" distB="0" distL="114300" distR="114300" simplePos="0" relativeHeight="251682816" behindDoc="0" locked="0" layoutInCell="1" allowOverlap="1" wp14:anchorId="3BB900DB" wp14:editId="6E50F770">
             <wp:simplePos x="0" y="0"/>
@@ -8921,14 +8728,12 @@
       </w:r>
       <w:r>
         <w:rPr>
-          <w:bCs w:val="0"/>
           <w:lang w:val="en"/>
         </w:rPr>
         <w:t>That test now appears in the Test Explorer</w:t>
       </w:r>
       <w:r>
         <w:rPr>
-          <w:bCs w:val="0"/>
           <w:lang w:val="en"/>
         </w:rPr>
         <w:t xml:space="preserve">. When you run the tests, either individually or entirely </w:t>
@@ -8941,7 +8746,6 @@
       </w:r>
       <w:r>
         <w:rPr>
-          <w:bCs w:val="0"/>
           <w:lang w:val="en"/>
         </w:rPr>
         <w:t xml:space="preserve"> there’s a clear signal whether the test passed, failed, or hasn’t been implemented yet. It also indicates how long the test took to run, which is an early indicator of the performance of your methods.</w:t>
@@ -8951,13 +8755,11 @@
       <w:pPr>
         <w:pStyle w:val="bodytext"/>
         <w:rPr>
-          <w:bCs w:val="0"/>
-          <w:lang w:val="en"/>
-        </w:rPr>
-      </w:pPr>
-      <w:r>
-        <w:rPr>
-          <w:bCs w:val="0"/>
+          <w:lang w:val="en"/>
+        </w:rPr>
+      </w:pPr>
+      <w:r>
+        <w:rPr>
           <w:noProof/>
           <w:lang w:val="en"/>
         </w:rPr>
@@ -9019,17 +8821,22 @@
       </w:r>
       <w:r>
         <w:rPr>
-          <w:bCs w:val="0"/>
-          <w:lang w:val="en"/>
-        </w:rPr>
-        <w:t xml:space="preserve">If you’re having difficulty getting the result you expected from a test, select Debug Selected Tests  in order to stop at the breakpoints that you’ve set. That is also when the Command Window will be available to you, as well as Locals and a Watch Window just like Visual FoxPro. </w:t>
+          <w:lang w:val="en"/>
+        </w:rPr>
+        <w:t xml:space="preserve">If you’re having difficulty getting the result you expected from a test, select Debug Selected Tests  in order to stop at the breakpoints that you’ve set. That is also when the Command Window will be available to you, as well as </w:t>
+      </w:r>
+      <w:r>
+        <w:rPr>
+          <w:lang w:val="en"/>
+        </w:rPr>
+        <w:lastRenderedPageBreak/>
+        <w:t xml:space="preserve">Locals and a Watch Window just like Visual FoxPro. </w:t>
       </w:r>
     </w:p>
     <w:p>
       <w:pPr>
         <w:pStyle w:val="bodytext"/>
         <w:rPr>
-          <w:bCs w:val="0"/>
           <w:lang w:val="en"/>
         </w:rPr>
       </w:pPr>
@@ -9114,16 +8921,9 @@
                             </w:r>
                             <w:r>
                               <w:rPr>
-                                <w:bCs w:val="0"/>
                                 <w:lang w:val="en"/>
                               </w:rPr>
-                              <w:t xml:space="preserve">  </w:t>
-                            </w:r>
-                            <w:r>
-                              <w:rPr>
-                                <w:lang w:val="en"/>
-                              </w:rPr>
-                              <w:t xml:space="preserve">One </w:t>
+                              <w:t xml:space="preserve">  One </w:t>
                             </w:r>
                             <w:r>
                               <w:rPr>
@@ -9137,19 +8937,7 @@
                               <w:rPr>
                                 <w:lang w:val="en"/>
                               </w:rPr>
-                              <w:t xml:space="preserve"> frustrating problem I was having, and this is an Nunit problem and not an X# problem, is that I kept getting this m</w:t>
-                            </w:r>
-                            <w:r>
-                              <w:rPr>
-                                <w:lang w:val="en"/>
-                              </w:rPr>
-                              <w:t>e</w:t>
-                            </w:r>
-                            <w:r>
-                              <w:rPr>
-                                <w:lang w:val="en"/>
-                              </w:rPr>
-                              <w:t>ssage when trying to run my tests:</w:t>
+                              <w:t xml:space="preserve"> frustrating problem I was having, and this is an Nunit problem and not an X# problem, is that I kept getting this message when trying to run my tests:</w:t>
                             </w:r>
                           </w:p>
                           <w:p>
@@ -9158,10 +8946,7 @@
                             </w:pPr>
                             <w:r>
                               <w:rPr>
-                                <w:rFonts w:ascii="Calibri" w:hAnsi="Calibri" w:cs="Calibri"/>
                                 <w:noProof/>
-                                <w:sz w:val="22"/>
-                                <w:szCs w:val="22"/>
                                 <w:lang w:val="en"/>
                               </w:rPr>
                               <w:drawing>
@@ -9225,31 +9010,7 @@
                               <w:rPr>
                                 <w:lang w:val="en"/>
                               </w:rPr>
-                              <w:t xml:space="preserve">I </w:t>
-                            </w:r>
-                            <w:r>
-                              <w:rPr>
-                                <w:lang w:val="en"/>
-                              </w:rPr>
-                              <w:t xml:space="preserve">am not </w:t>
-                            </w:r>
-                            <w:r>
-                              <w:rPr>
-                                <w:lang w:val="en"/>
-                              </w:rPr>
-                              <w:t xml:space="preserve">the only person having this issue, and the only reliable solution seemed to be clearing out the Nunit cache </w:t>
-                            </w:r>
-                            <w:r>
-                              <w:rPr>
-                                <w:lang w:val="en"/>
-                              </w:rPr>
-                              <w:t xml:space="preserve">(deleting the folder) </w:t>
-                            </w:r>
-                            <w:r>
-                              <w:rPr>
-                                <w:lang w:val="en"/>
-                              </w:rPr>
-                              <w:t xml:space="preserve">at  </w:t>
+                              <w:t xml:space="preserve">I am not the only person having this issue, and the only reliable solution seemed to be clearing out the Nunit cache (deleting the folder) at  </w:t>
                             </w:r>
                           </w:p>
                           <w:p>
@@ -9269,10 +9030,7 @@
                           <w:p/>
                           <w:p>
                             <w:r>
-                              <w:t>and restarting Visual Studio.</w:t>
-                            </w:r>
-                            <w:r>
-                              <w:t xml:space="preserve"> I may consider XUnit or MSTest in the future! </w:t>
+                              <w:t xml:space="preserve">and restarting Visual Studio. I may consider XUnit or MSTest in the future! </w:t>
                             </w:r>
                           </w:p>
                         </w:txbxContent>
@@ -9294,7 +9052,7 @@
           </mc:Choice>
           <mc:Fallback>
             <w:pict>
-              <v:shape w14:anchorId="486A768A" id="Text Box 2" o:spid="_x0000_s1057" type="#_x0000_t202" style="position:absolute;left:0;text-align:left;margin-left:2.25pt;margin-top:0;width:459.75pt;height:186pt;z-index:251685888;visibility:visible;mso-wrap-style:square;mso-width-percent:0;mso-height-percent:0;mso-wrap-distance-left:9pt;mso-wrap-distance-top:3.6pt;mso-wrap-distance-right:9pt;mso-wrap-distance-bottom:3.6pt;mso-position-horizontal:absolute;mso-position-horizontal-relative:text;mso-position-vertical:absolute;mso-position-vertical-relative:text;mso-width-percent:0;mso-height-percent:0;mso-width-relative:margin;mso-height-relative:margin;v-text-anchor:top" o:gfxdata="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">
+              <v:shape w14:anchorId="486A768A" id="Text Box 2" o:spid="_x0000_s1057" type="#_x0000_t202" style="position:absolute;margin-left:2.25pt;margin-top:0;width:459.75pt;height:186pt;z-index:251685888;visibility:visible;mso-wrap-style:square;mso-width-percent:0;mso-height-percent:0;mso-wrap-distance-left:9pt;mso-wrap-distance-top:3.6pt;mso-wrap-distance-right:9pt;mso-wrap-distance-bottom:3.6pt;mso-position-horizontal:absolute;mso-position-horizontal-relative:text;mso-position-vertical:absolute;mso-position-vertical-relative:text;mso-width-percent:0;mso-height-percent:0;mso-width-relative:margin;mso-height-relative:margin;v-text-anchor:top" o:gfxdata="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">
                 <v:textbox>
                   <w:txbxContent>
                     <w:p>
@@ -9313,16 +9071,9 @@
                       </w:r>
                       <w:r>
                         <w:rPr>
-                          <w:bCs w:val="0"/>
                           <w:lang w:val="en"/>
                         </w:rPr>
-                        <w:t xml:space="preserve">  </w:t>
-                      </w:r>
-                      <w:r>
-                        <w:rPr>
-                          <w:lang w:val="en"/>
-                        </w:rPr>
-                        <w:t xml:space="preserve">One </w:t>
+                        <w:t xml:space="preserve">  One </w:t>
                       </w:r>
                       <w:r>
                         <w:rPr>
@@ -9336,19 +9087,7 @@
                         <w:rPr>
                           <w:lang w:val="en"/>
                         </w:rPr>
-                        <w:t xml:space="preserve"> frustrating problem I was having, and this is an Nunit problem and not an X# problem, is that I kept getting this m</w:t>
-                      </w:r>
-                      <w:r>
-                        <w:rPr>
-                          <w:lang w:val="en"/>
-                        </w:rPr>
-                        <w:t>e</w:t>
-                      </w:r>
-                      <w:r>
-                        <w:rPr>
-                          <w:lang w:val="en"/>
-                        </w:rPr>
-                        <w:t>ssage when trying to run my tests:</w:t>
+                        <w:t xml:space="preserve"> frustrating problem I was having, and this is an Nunit problem and not an X# problem, is that I kept getting this message when trying to run my tests:</w:t>
                       </w:r>
                     </w:p>
                     <w:p>
@@ -9357,10 +9096,7 @@
                       </w:pPr>
                       <w:r>
                         <w:rPr>
-                          <w:rFonts w:ascii="Calibri" w:hAnsi="Calibri" w:cs="Calibri"/>
                           <w:noProof/>
-                          <w:sz w:val="22"/>
-                          <w:szCs w:val="22"/>
                           <w:lang w:val="en"/>
                         </w:rPr>
                         <w:drawing>
@@ -9424,31 +9160,7 @@
                         <w:rPr>
                           <w:lang w:val="en"/>
                         </w:rPr>
-                        <w:t xml:space="preserve">I </w:t>
-                      </w:r>
-                      <w:r>
-                        <w:rPr>
-                          <w:lang w:val="en"/>
-                        </w:rPr>
-                        <w:t xml:space="preserve">am not </w:t>
-                      </w:r>
-                      <w:r>
-                        <w:rPr>
-                          <w:lang w:val="en"/>
-                        </w:rPr>
-                        <w:t xml:space="preserve">the only person having this issue, and the only reliable solution seemed to be clearing out the Nunit cache </w:t>
-                      </w:r>
-                      <w:r>
-                        <w:rPr>
-                          <w:lang w:val="en"/>
-                        </w:rPr>
-                        <w:t xml:space="preserve">(deleting the folder) </w:t>
-                      </w:r>
-                      <w:r>
-                        <w:rPr>
-                          <w:lang w:val="en"/>
-                        </w:rPr>
-                        <w:t xml:space="preserve">at  </w:t>
+                        <w:t xml:space="preserve">I am not the only person having this issue, and the only reliable solution seemed to be clearing out the Nunit cache (deleting the folder) at  </w:t>
                       </w:r>
                     </w:p>
                     <w:p>
@@ -9468,10 +9180,7 @@
                     <w:p/>
                     <w:p>
                       <w:r>
-                        <w:t>and restarting Visual Studio.</w:t>
-                      </w:r>
-                      <w:r>
-                        <w:t xml:space="preserve"> I may consider XUnit or MSTest in the future! </w:t>
+                        <w:t xml:space="preserve">and restarting Visual Studio. I may consider XUnit or MSTest in the future! </w:t>
                       </w:r>
                     </w:p>
                   </w:txbxContent>
@@ -9521,7 +9230,6 @@
       <w:r>
         <w:rPr>
           <w:b/>
-          <w:bCs w:val="0"/>
           <w:lang w:val="en"/>
         </w:rPr>
         <w:t>Appendix B</w:t>
@@ -9650,7 +9358,6 @@
         <w:rPr>
           <w:lang w:val="en"/>
         </w:rPr>
-        <w:lastRenderedPageBreak/>
         <w:t>In .NET, this is discouraged. E</w:t>
       </w:r>
       <w:r>
@@ -9669,14 +9376,12 @@
     <w:p>
       <w:pPr>
         <w:pStyle w:val="bodytext"/>
-        <w:keepNext/>
-        <w:rPr>
-          <w:lang w:val="en"/>
-        </w:rPr>
-      </w:pPr>
-      <w:r>
-        <w:rPr>
-          <w:bCs w:val="0"/>
+        <w:rPr>
+          <w:lang w:val="en"/>
+        </w:rPr>
+      </w:pPr>
+      <w:r>
+        <w:rPr>
           <w:noProof/>
           <w:lang w:val="en"/>
         </w:rPr>
@@ -9823,7 +9528,7 @@
           </mc:Choice>
           <mc:Fallback>
             <w:pict>
-              <v:group w14:anchorId="4DC8DD0A" id="Group 208" o:spid="_x0000_s1058" style="position:absolute;left:0;text-align:left;margin-left:171.75pt;margin-top:43.15pt;width:290.25pt;height:152.25pt;z-index:-251613184;mso-width-relative:margin;mso-height-relative:margin" coordsize="59436,34442" o:gfxdata="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">
+              <v:group w14:anchorId="4DC8DD0A" id="Group 208" o:spid="_x0000_s1058" style="position:absolute;margin-left:171.75pt;margin-top:43.15pt;width:290.25pt;height:152.25pt;z-index:-251613184;mso-width-relative:margin;mso-height-relative:margin" coordsize="59436,34442" o:gfxdata="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">
                 <v:shape id="Picture 206" o:spid="_x0000_s1059" type="#_x0000_t75" style="position:absolute;width:59436;height:33502;visibility:visible;mso-wrap-style:square" o:gfxdata="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">
                   <v:imagedata r:id="rId45" o:title=""/>
                 </v:shape>
@@ -9955,7 +9660,9 @@
     <w:p>
       <w:pPr>
         <w:pStyle w:val="bodytext"/>
-        <w:keepNext/>
+        <w:rPr>
+          <w:lang w:val="en"/>
+        </w:rPr>
       </w:pPr>
       <w:r>
         <w:rPr>
@@ -10008,20 +9715,130 @@
     </w:p>
     <w:p>
       <w:pPr>
-        <w:overflowPunct/>
-        <w:autoSpaceDE/>
-        <w:autoSpaceDN/>
-        <w:adjustRightInd/>
-        <w:spacing w:after="0"/>
-        <w:textAlignment w:val="auto"/>
-        <w:rPr>
-          <w:rFonts w:ascii="Calibri" w:hAnsi="Calibri" w:cs="Arial"/>
-          <w:b/>
-          <w:bCs/>
-          <w:iCs/>
-          <w:color w:val="1F497D" w:themeColor="text2"/>
-          <w:sz w:val="28"/>
-          <w:szCs w:val="28"/>
+        <w:pStyle w:val="bodytext"/>
+        <w:rPr>
+          <w:lang w:val="en"/>
+        </w:rPr>
+      </w:pPr>
+    </w:p>
+    <w:p>
+      <w:pPr>
+        <w:pStyle w:val="bodytext"/>
+        <w:rPr>
+          <w:lang w:val="en"/>
+        </w:rPr>
+      </w:pPr>
+    </w:p>
+    <w:p>
+      <w:pPr>
+        <w:pStyle w:val="bodytext"/>
+        <w:rPr>
+          <w:lang w:val="en"/>
+        </w:rPr>
+      </w:pPr>
+    </w:p>
+    <w:p>
+      <w:pPr>
+        <w:pStyle w:val="Heading1"/>
+        <w:rPr>
+          <w:lang w:val="en"/>
+        </w:rPr>
+      </w:pPr>
+      <w:r>
+        <w:rPr>
+          <w:lang w:val="en"/>
+        </w:rPr>
+        <w:t>The Startup Project</w:t>
+      </w:r>
+    </w:p>
+    <w:p>
+      <w:pPr>
+        <w:pStyle w:val="firstparagraph"/>
+        <w:rPr>
+          <w:lang w:val="en"/>
+        </w:rPr>
+      </w:pPr>
+      <w:r>
+        <w:rPr>
+          <w:lang w:val="en"/>
+        </w:rPr>
+        <w:t xml:space="preserve">Earlier when we created the Console Project to test our software, we set that to be the Startup Project. Each application has to know what to do when you click Start, so somewhere in your Solution there must be at least one “Startup Project.” The Startup Project must have a class with a method called </w:t>
+      </w:r>
+      <w:r>
+        <w:rPr>
+          <w:rStyle w:val="InlineCodeChar"/>
+        </w:rPr>
+        <w:t>Start</w:t>
+      </w:r>
+      <w:r>
+        <w:rPr>
+          <w:rStyle w:val="InlineCodeChar"/>
+        </w:rPr>
+        <w:t>()</w:t>
+      </w:r>
+      <w:r>
+        <w:rPr>
+          <w:lang w:val="en"/>
+        </w:rPr>
+        <w:t xml:space="preserve"> to get things going for your application: setting up the environment and global variables, opening tables, invoking forms, etc. To set the Startup Project for your Solution, right+click on the Project and choose </w:t>
+      </w:r>
+      <w:r>
+        <w:rPr>
+          <w:rStyle w:val="InlineCodeChar"/>
+        </w:rPr>
+        <w:t>Set As Startup</w:t>
+      </w:r>
+      <w:r>
+        <w:rPr>
+          <w:lang w:val="en"/>
+        </w:rPr>
+        <w:t>.</w:t>
+      </w:r>
+    </w:p>
+    <w:p>
+      <w:pPr>
+        <w:pStyle w:val="bodytext"/>
+      </w:pPr>
+      <w:r>
+        <w:rPr>
+          <w:lang w:val="en" w:eastAsia="en-US"/>
+        </w:rPr>
+        <w:t xml:space="preserve">It is possible to set up multiple Startup Projects by right+clicking on the Solution and choosing </w:t>
+      </w:r>
+      <w:r>
+        <w:rPr>
+          <w:rStyle w:val="InlineCodeChar"/>
+        </w:rPr>
+        <w:t>Set Startup Projects</w:t>
+      </w:r>
+      <w:r>
+        <w:rPr>
+          <w:rStyle w:val="InlineCodeChar"/>
+        </w:rPr>
+        <w:t xml:space="preserve">. </w:t>
+      </w:r>
+      <w:r>
+        <w:t xml:space="preserve">This </w:t>
+      </w:r>
+      <w:r>
+        <w:t>might be useful if you want to, say, fire up an .ASP Net website when you start your Windows Form application.</w:t>
+      </w:r>
+    </w:p>
+    <w:p>
+      <w:pPr>
+        <w:pStyle w:val="bodytext"/>
+      </w:pPr>
+      <w:r>
+        <w:t>The exception is if the Solution is a XAML Project</w:t>
+      </w:r>
+      <w:r>
+        <w:t>, which we’ll talk about in the next section.</w:t>
+      </w:r>
+    </w:p>
+    <w:p>
+      <w:pPr>
+        <w:pStyle w:val="Heading1"/>
+        <w:rPr>
           <w:lang w:val="en"/>
         </w:rPr>
       </w:pPr>
@@ -10033,13 +9850,13 @@
         <mc:AlternateContent>
           <mc:Choice Requires="wpg">
             <w:drawing>
-              <wp:anchor distT="45720" distB="45720" distL="182880" distR="182880" simplePos="0" relativeHeight="251699200" behindDoc="1" locked="0" layoutInCell="1" allowOverlap="1" wp14:anchorId="5AFD3752" wp14:editId="6C90015A">
+              <wp:anchor distT="45720" distB="45720" distL="182880" distR="182880" simplePos="0" relativeHeight="251699200" behindDoc="1" locked="0" layoutInCell="1" allowOverlap="1" wp14:anchorId="5AFD3752" wp14:editId="4E4CBF28">
                 <wp:simplePos x="0" y="0"/>
                 <wp:positionH relativeFrom="margin">
                   <wp:posOffset>57150</wp:posOffset>
                 </wp:positionH>
                 <wp:positionV relativeFrom="margin">
-                  <wp:posOffset>3757295</wp:posOffset>
+                  <wp:posOffset>28443</wp:posOffset>
                 </wp:positionV>
                 <wp:extent cx="3691890" cy="586105"/>
                 <wp:effectExtent l="0" t="0" r="3810" b="4445"/>
@@ -10179,7 +9996,7 @@
           </mc:Choice>
           <mc:Fallback>
             <w:pict>
-              <v:group w14:anchorId="5AFD3752" id="Group 203" o:spid="_x0000_s1061" style="position:absolute;margin-left:4.5pt;margin-top:295.85pt;width:290.7pt;height:46.15pt;z-index:-251617280;mso-wrap-distance-left:14.4pt;mso-wrap-distance-top:3.6pt;mso-wrap-distance-right:14.4pt;mso-wrap-distance-bottom:3.6pt;mso-position-horizontal-relative:margin;mso-position-vertical-relative:margin;mso-width-relative:margin;mso-height-relative:margin" coordsize="35674,5318" o:gfxdata="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">
+              <v:group w14:anchorId="5AFD3752" id="Group 203" o:spid="_x0000_s1061" style="position:absolute;margin-left:4.5pt;margin-top:2.25pt;width:290.7pt;height:46.15pt;z-index:-251617280;mso-wrap-distance-left:14.4pt;mso-wrap-distance-top:3.6pt;mso-wrap-distance-right:14.4pt;mso-wrap-distance-bottom:3.6pt;mso-position-horizontal-relative:margin;mso-position-vertical-relative:margin;mso-width-relative:margin;mso-height-relative:margin" coordsize="35674,5318" o:gfxdata="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">
                 <v:rect id="Rectangle 204" o:spid="_x0000_s1062" style="position:absolute;width:35674;height:2706;visibility:visible;mso-wrap-style:square;v-text-anchor:middle" o:gfxdata="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" fillcolor="#4f81bd" stroked="f" strokeweight="2pt">
                   <v:textbox inset="0,,0">
                     <w:txbxContent>
@@ -10242,334 +10059,343 @@
         <w:rPr>
           <w:lang w:val="en"/>
         </w:rPr>
-        <w:br w:type="page"/>
+        <w:t>Forms</w:t>
+      </w:r>
+    </w:p>
+    <w:p>
+      <w:pPr>
+        <w:pStyle w:val="firstparagraph"/>
+        <w:rPr>
+          <w:lang w:val="en"/>
+        </w:rPr>
+      </w:pPr>
+      <w:r>
+        <w:rPr>
+          <w:lang w:val="en"/>
+        </w:rPr>
+        <w:t xml:space="preserve">At this point our business logic is converted and tested, but this application does not yet have a proper user interface (the Console Project notwithstanding). We can choose from any number of user interfaces for our business classes, e.g. an Angular </w:t>
+      </w:r>
+      <w:r>
+        <w:rPr>
+          <w:lang w:val="en"/>
+        </w:rPr>
+        <w:t>website</w:t>
+      </w:r>
+      <w:r>
+        <w:rPr>
+          <w:lang w:val="en"/>
+        </w:rPr>
+        <w:t xml:space="preserve"> or a mobile phone app, </w:t>
+      </w:r>
+      <w:r>
+        <w:rPr>
+          <w:lang w:val="en"/>
+        </w:rPr>
+        <w:t>but a Windows Form is going to emulate our existing application closest.</w:t>
       </w:r>
     </w:p>
     <w:p>
       <w:pPr>
         <w:pStyle w:val="bodytext"/>
         <w:rPr>
-          <w:lang w:val="en" w:eastAsia="en-US"/>
-        </w:rPr>
-      </w:pPr>
-    </w:p>
-    <w:p>
-      <w:pPr>
-        <w:pStyle w:val="Heading1"/>
-        <w:rPr>
-          <w:lang w:val="en"/>
-        </w:rPr>
-      </w:pPr>
-      <w:r>
-        <w:rPr>
-          <w:lang w:val="en"/>
-        </w:rPr>
-        <w:t>Forms</w:t>
+          <w:lang w:val="en"/>
+        </w:rPr>
+      </w:pPr>
+      <w:r>
+        <w:rPr>
+          <w:lang w:val="en"/>
+        </w:rPr>
+        <w:t>There are two flavors of Windows Forms</w:t>
+      </w:r>
+      <w:r>
+        <w:rPr>
+          <w:lang w:val="en"/>
+        </w:rPr>
+        <w:t>. T</w:t>
+      </w:r>
+      <w:r>
+        <w:rPr>
+          <w:lang w:val="en"/>
+        </w:rPr>
+        <w:t xml:space="preserve">he original WinForms </w:t>
+      </w:r>
+      <w:r>
+        <w:rPr>
+          <w:lang w:val="en"/>
+        </w:rPr>
+        <w:t xml:space="preserve">at first glance seems to </w:t>
+      </w:r>
+      <w:r>
+        <w:rPr>
+          <w:lang w:val="en"/>
+        </w:rPr>
+        <w:t>have a lot in common with Visual FoxPro forms</w:t>
+      </w:r>
+      <w:r>
+        <w:rPr>
+          <w:lang w:val="en"/>
+        </w:rPr>
+        <w:t>. The design surface looks similar, and there is a toolbox with a lot of familiar controls like TextBox and CheckBox. But FoxPro forms were deceptively powerful, allowing you to include controls that were layers upon layers of composition and inheritance, and WinForms simply cannot match that power. Microsoft did say at one point that WinForms was not going to make the leap to .Net Core, the multiplatform version of the .Net framework. They have since walked back on that.</w:t>
+      </w:r>
+    </w:p>
+    <w:p>
+      <w:pPr>
+        <w:pStyle w:val="bodytext"/>
+        <w:rPr>
+          <w:lang w:val="en"/>
+        </w:rPr>
+      </w:pPr>
+      <w:r>
+        <w:rPr>
+          <w:lang w:val="en"/>
+        </w:rPr>
+        <w:t xml:space="preserve">Then there’s </w:t>
+      </w:r>
+      <w:r>
+        <w:rPr>
+          <w:lang w:val="en"/>
+        </w:rPr>
+        <w:t xml:space="preserve">the newer and more powerful </w:t>
+      </w:r>
+      <w:r>
+        <w:rPr>
+          <w:lang w:val="en"/>
+        </w:rPr>
+        <w:t>WPF (Windows Presentation Format)</w:t>
+      </w:r>
+      <w:r>
+        <w:rPr>
+          <w:lang w:val="en"/>
+        </w:rPr>
+        <w:t xml:space="preserve"> forms. </w:t>
+      </w:r>
+    </w:p>
+    <w:p>
+      <w:pPr>
+        <w:pStyle w:val="bodytext"/>
+        <w:rPr>
+          <w:lang w:val="en"/>
+        </w:rPr>
+      </w:pPr>
+      <w:r>
+        <w:rPr>
+          <w:lang w:val="en"/>
+        </w:rPr>
+        <w:t xml:space="preserve">The X# devs are working on a utility to convert FoxPro’s forms to either </w:t>
+      </w:r>
+      <w:r>
+        <w:rPr>
+          <w:lang w:val="en"/>
+        </w:rPr>
+        <w:t xml:space="preserve">WPF </w:t>
+      </w:r>
+      <w:r>
+        <w:rPr>
+          <w:lang w:val="en"/>
+        </w:rPr>
+        <w:t>or WinForms, but it’s not available yet</w:t>
+      </w:r>
+      <w:r>
+        <w:rPr>
+          <w:lang w:val="en"/>
+        </w:rPr>
+        <w:t xml:space="preserve">. There can be an </w:t>
+      </w:r>
+      <w:r>
+        <w:rPr>
+          <w:lang w:val="en"/>
+        </w:rPr>
+        <w:t xml:space="preserve">entire series of sessions in and of itself so </w:t>
+      </w:r>
+      <w:r>
+        <w:rPr>
+          <w:lang w:val="en"/>
+        </w:rPr>
+        <w:t xml:space="preserve">we’re </w:t>
+      </w:r>
+      <w:r>
+        <w:rPr>
+          <w:lang w:val="en"/>
+        </w:rPr>
+        <w:t>going to give the short version here for now and expand on this topic as time allows.</w:t>
       </w:r>
     </w:p>
     <w:p>
       <w:pPr>
         <w:pStyle w:val="firstparagraph"/>
         <w:rPr>
-          <w:lang w:val="en" w:eastAsia="en-US"/>
-        </w:rPr>
-      </w:pPr>
-      <w:r>
-        <w:rPr>
-          <w:lang w:val="en" w:eastAsia="en-US"/>
-        </w:rPr>
-        <w:t xml:space="preserve">At this point our business logic is converted and tested, but this application does not yet have a proper user interface (the Console Project notwithstanding). We can choose from any number of user interfaces for our business classes, e.g. an Angular </w:t>
-      </w:r>
-      <w:r>
-        <w:rPr>
-          <w:lang w:val="en" w:eastAsia="en-US"/>
-        </w:rPr>
-        <w:t>website</w:t>
-      </w:r>
-      <w:r>
-        <w:rPr>
-          <w:lang w:val="en" w:eastAsia="en-US"/>
-        </w:rPr>
-        <w:t>, but a Windows Form is going to emulate our existing application closest.</w:t>
+          <w:lang w:val="en"/>
+        </w:rPr>
+      </w:pPr>
+      <w:r>
+        <w:rPr>
+          <w:lang w:val="en"/>
+        </w:rPr>
+        <w:t xml:space="preserve">We want to put our user interface in a separate Project from our business classes. To create this new Project, right+click on the Solution and choose Add, New Project (see </w:t>
+      </w:r>
+      <w:r>
+        <w:rPr>
+          <w:rStyle w:val="figurename"/>
+        </w:rPr>
+        <w:fldChar w:fldCharType="begin"/>
+      </w:r>
+      <w:r>
+        <w:rPr>
+          <w:rStyle w:val="figurename"/>
+        </w:rPr>
+        <w:instrText xml:space="preserve"> REF _Ref52025495 \h </w:instrText>
+      </w:r>
+      <w:r>
+        <w:rPr>
+          <w:rStyle w:val="figurename"/>
+        </w:rPr>
+      </w:r>
+      <w:r>
+        <w:rPr>
+          <w:rStyle w:val="figurename"/>
+        </w:rPr>
+        <w:instrText xml:space="preserve"> \* MERGEFORMAT </w:instrText>
+      </w:r>
+      <w:r>
+        <w:rPr>
+          <w:rStyle w:val="figurename"/>
+        </w:rPr>
+        <w:fldChar w:fldCharType="separate"/>
+      </w:r>
+      <w:r>
+        <w:rPr>
+          <w:rStyle w:val="figurename"/>
+        </w:rPr>
+        <w:t>Figure 3</w:t>
+      </w:r>
+      <w:r>
+        <w:rPr>
+          <w:rStyle w:val="figurename"/>
+        </w:rPr>
+        <w:fldChar w:fldCharType="end"/>
+      </w:r>
+      <w:r>
+        <w:rPr>
+          <w:lang w:val="en"/>
+        </w:rPr>
+        <w:t>).</w:t>
+      </w:r>
+      <w:r>
+        <w:rPr>
+          <w:lang w:val="en"/>
+        </w:rPr>
+        <w:t xml:space="preserve"> We </w:t>
+      </w:r>
+      <w:r>
+        <w:rPr>
+          <w:lang w:val="en"/>
+        </w:rPr>
+        <w:t>will choose XSharp, WPF Application as a Project Template.</w:t>
+      </w:r>
+    </w:p>
+    <w:p>
+      <w:pPr>
+        <w:pStyle w:val="firstparagraph"/>
+        <w:rPr>
+          <w:lang w:val="en"/>
+        </w:rPr>
+      </w:pPr>
+      <w:r>
+        <w:rPr>
+          <w:lang w:val="en"/>
+        </w:rPr>
+        <w:lastRenderedPageBreak/>
+        <w:t xml:space="preserve">Our Visual FoxPro app consisted of </w:t>
+      </w:r>
+      <w:r>
+        <w:rPr>
+          <w:lang w:val="en"/>
+        </w:rPr>
+        <w:t xml:space="preserve">only </w:t>
+      </w:r>
+      <w:r>
+        <w:rPr>
+          <w:lang w:val="en"/>
+        </w:rPr>
+        <w:t>one</w:t>
+      </w:r>
+      <w:r>
+        <w:rPr>
+          <w:lang w:val="en"/>
+        </w:rPr>
+        <w:t xml:space="preserve"> form</w:t>
+      </w:r>
+      <w:r>
+        <w:rPr>
+          <w:lang w:val="en"/>
+        </w:rPr>
+        <w:t xml:space="preserve"> (way back in </w:t>
+      </w:r>
+      <w:r>
+        <w:rPr>
+          <w:rStyle w:val="figurename"/>
+        </w:rPr>
+        <w:fldChar w:fldCharType="begin"/>
+      </w:r>
+      <w:r>
+        <w:rPr>
+          <w:rStyle w:val="figurename"/>
+        </w:rPr>
+        <w:instrText xml:space="preserve"> REF _Ref52208739 \h </w:instrText>
+      </w:r>
+      <w:r>
+        <w:rPr>
+          <w:rStyle w:val="figurename"/>
+        </w:rPr>
+      </w:r>
+      <w:r>
+        <w:rPr>
+          <w:rStyle w:val="figurename"/>
+        </w:rPr>
+        <w:instrText xml:space="preserve"> \* MERGEFORMAT </w:instrText>
+      </w:r>
+      <w:r>
+        <w:rPr>
+          <w:rStyle w:val="figurename"/>
+        </w:rPr>
+        <w:fldChar w:fldCharType="separate"/>
+      </w:r>
+      <w:r>
+        <w:rPr>
+          <w:rStyle w:val="figurename"/>
+        </w:rPr>
+        <w:t>Figure 1</w:t>
+      </w:r>
+      <w:r>
+        <w:rPr>
+          <w:rStyle w:val="figurename"/>
+        </w:rPr>
+        <w:fldChar w:fldCharType="end"/>
+      </w:r>
+      <w:r>
+        <w:rPr>
+          <w:rStyle w:val="figurename"/>
+        </w:rPr>
+        <w:t>)</w:t>
+      </w:r>
+      <w:r>
+        <w:rPr>
+          <w:lang w:val="en"/>
+        </w:rPr>
+        <w:t xml:space="preserve">. </w:t>
+      </w:r>
+      <w:r>
+        <w:rPr>
+          <w:lang w:val="en"/>
+        </w:rPr>
+        <w:t>That form had a grid and a couple of buttons to complete a task and add a new task.</w:t>
       </w:r>
     </w:p>
     <w:p>
       <w:pPr>
         <w:pStyle w:val="bodytext"/>
         <w:rPr>
-          <w:lang w:val="en" w:eastAsia="en-US"/>
-        </w:rPr>
-      </w:pPr>
-      <w:r>
-        <w:rPr>
-          <w:lang w:val="en" w:eastAsia="en-US"/>
-        </w:rPr>
-        <w:t>There are two flavors of Windows Forms</w:t>
-      </w:r>
-      <w:r>
-        <w:rPr>
-          <w:lang w:val="en" w:eastAsia="en-US"/>
-        </w:rPr>
-        <w:t>. T</w:t>
-      </w:r>
-      <w:r>
-        <w:rPr>
-          <w:lang w:val="en" w:eastAsia="en-US"/>
-        </w:rPr>
-        <w:t xml:space="preserve">he original WinForms </w:t>
-      </w:r>
-      <w:r>
-        <w:rPr>
-          <w:lang w:val="en" w:eastAsia="en-US"/>
-        </w:rPr>
-        <w:t xml:space="preserve">at first glance seems to </w:t>
-      </w:r>
-      <w:r>
-        <w:rPr>
-          <w:lang w:val="en" w:eastAsia="en-US"/>
-        </w:rPr>
-        <w:t>have a lot in common with Visual FoxPro forms</w:t>
-      </w:r>
-      <w:r>
-        <w:rPr>
-          <w:lang w:val="en" w:eastAsia="en-US"/>
-        </w:rPr>
-        <w:t xml:space="preserve">. The design surface looks similar, and there is a toolbox with a lot of familiar controls like TextBox and CheckBox. But FoxPro forms were deceptively powerful, allowing you to include controls that were layers upon layers of composition and inheritance, and WinForms simply cannot match that power. </w:t>
-      </w:r>
-      <w:r>
-        <w:rPr>
-          <w:lang w:val="en" w:eastAsia="en-US"/>
-        </w:rPr>
-        <w:t>Microsoft did say at one point that WinForms was not going to make the leap to .Net Core, the multiplatform version</w:t>
-      </w:r>
-      <w:r>
-        <w:rPr>
-          <w:lang w:val="en" w:eastAsia="en-US"/>
-        </w:rPr>
-        <w:t xml:space="preserve"> of the .Net framework</w:t>
-      </w:r>
-      <w:r>
-        <w:rPr>
-          <w:lang w:val="en" w:eastAsia="en-US"/>
-        </w:rPr>
-        <w:t>. They have since walked back on that.</w:t>
-      </w:r>
-    </w:p>
-    <w:p>
-      <w:pPr>
-        <w:pStyle w:val="bodytext"/>
-        <w:rPr>
-          <w:lang w:val="en" w:eastAsia="en-US"/>
-        </w:rPr>
-      </w:pPr>
-      <w:r>
-        <w:rPr>
-          <w:lang w:val="en" w:eastAsia="en-US"/>
-        </w:rPr>
-        <w:t xml:space="preserve">Then there’s </w:t>
-      </w:r>
-      <w:r>
-        <w:rPr>
-          <w:lang w:val="en" w:eastAsia="en-US"/>
-        </w:rPr>
-        <w:t xml:space="preserve">the newer and more powerful XAML forms. </w:t>
-      </w:r>
-    </w:p>
-    <w:p>
-      <w:pPr>
-        <w:pStyle w:val="bodytext"/>
-        <w:rPr>
-          <w:lang w:val="en" w:eastAsia="en-US"/>
-        </w:rPr>
-      </w:pPr>
-      <w:r>
-        <w:rPr>
-          <w:lang w:val="en" w:eastAsia="en-US"/>
-        </w:rPr>
-        <w:t>The X# devs are working on a utility to convert FoxPro’s forms to either XAML or WinForms, but it’s not available yet, so we’re going to have to do this ourselves although this could be an entire series of sessions in and of itself so I’m going to give the short version here for now and expand on this topic as time allows.</w:t>
-      </w:r>
-    </w:p>
-    <w:p>
-      <w:pPr>
-        <w:pStyle w:val="firstparagraph"/>
-        <w:rPr>
-          <w:lang w:val="en" w:eastAsia="en-US"/>
-        </w:rPr>
-      </w:pPr>
-      <w:r>
-        <w:rPr>
-          <w:lang w:val="en" w:eastAsia="en-US"/>
-        </w:rPr>
-        <w:t xml:space="preserve">We want to put our user interface in a separate Project from our business classes. To create this new Project, right+click on the Solution and choose Add, New Project (see </w:t>
-      </w:r>
-      <w:r>
-        <w:rPr>
-          <w:rStyle w:val="figurename"/>
-        </w:rPr>
-        <w:fldChar w:fldCharType="begin"/>
-      </w:r>
-      <w:r>
-        <w:rPr>
-          <w:rStyle w:val="figurename"/>
-        </w:rPr>
-        <w:instrText xml:space="preserve"> REF _Ref52025495 \h </w:instrText>
-      </w:r>
-      <w:r>
-        <w:rPr>
-          <w:rStyle w:val="figurename"/>
-        </w:rPr>
-      </w:r>
-      <w:r>
-        <w:rPr>
-          <w:rStyle w:val="figurename"/>
-        </w:rPr>
-        <w:instrText xml:space="preserve"> \* MERGEFORMAT </w:instrText>
-      </w:r>
-      <w:r>
-        <w:rPr>
-          <w:rStyle w:val="figurename"/>
-        </w:rPr>
-        <w:fldChar w:fldCharType="separate"/>
-      </w:r>
-      <w:r>
-        <w:rPr>
-          <w:rStyle w:val="figurename"/>
-        </w:rPr>
-        <w:t>Figure 3</w:t>
-      </w:r>
-      <w:r>
-        <w:rPr>
-          <w:rStyle w:val="figurename"/>
-        </w:rPr>
-        <w:fldChar w:fldCharType="end"/>
-      </w:r>
-      <w:r>
-        <w:rPr>
-          <w:lang w:val="en" w:eastAsia="en-US"/>
-        </w:rPr>
-        <w:t>).</w:t>
-      </w:r>
-      <w:r>
-        <w:rPr>
-          <w:lang w:val="en" w:eastAsia="en-US"/>
-        </w:rPr>
-        <w:t xml:space="preserve"> We </w:t>
-      </w:r>
-      <w:r>
-        <w:rPr>
-          <w:lang w:val="en" w:eastAsia="en-US"/>
-        </w:rPr>
-        <w:t>will choose XSharp, WPF Application as a Project Template.</w:t>
-      </w:r>
-    </w:p>
-    <w:p>
-      <w:pPr>
-        <w:pStyle w:val="firstparagraph"/>
-        <w:rPr>
-          <w:lang w:val="en" w:eastAsia="en-US"/>
-        </w:rPr>
-      </w:pPr>
-      <w:r>
-        <w:rPr>
-          <w:lang w:val="en" w:eastAsia="en-US"/>
-        </w:rPr>
-        <w:t xml:space="preserve">Our Visual FoxPro app consisted of </w:t>
-      </w:r>
-      <w:r>
-        <w:rPr>
-          <w:lang w:val="en" w:eastAsia="en-US"/>
-        </w:rPr>
-        <w:t xml:space="preserve">only </w:t>
-      </w:r>
-      <w:r>
-        <w:rPr>
-          <w:lang w:val="en" w:eastAsia="en-US"/>
-        </w:rPr>
-        <w:t>one</w:t>
-      </w:r>
-      <w:r>
-        <w:rPr>
-          <w:lang w:val="en" w:eastAsia="en-US"/>
-        </w:rPr>
-        <w:t xml:space="preserve"> form</w:t>
-      </w:r>
-      <w:r>
-        <w:rPr>
-          <w:lang w:val="en" w:eastAsia="en-US"/>
-        </w:rPr>
-        <w:t xml:space="preserve"> </w:t>
-      </w:r>
-      <w:r>
-        <w:rPr>
-          <w:lang w:val="en" w:eastAsia="en-US"/>
-        </w:rPr>
-        <w:t xml:space="preserve">(way back in </w:t>
-      </w:r>
-      <w:r>
-        <w:rPr>
-          <w:rStyle w:val="figurename"/>
-        </w:rPr>
-        <w:fldChar w:fldCharType="begin"/>
-      </w:r>
-      <w:r>
-        <w:rPr>
-          <w:rStyle w:val="figurename"/>
-        </w:rPr>
-        <w:instrText xml:space="preserve"> REF _Ref52208739 \h </w:instrText>
-      </w:r>
-      <w:r>
-        <w:rPr>
-          <w:rStyle w:val="figurename"/>
-        </w:rPr>
-      </w:r>
-      <w:r>
-        <w:rPr>
-          <w:rStyle w:val="figurename"/>
-        </w:rPr>
-        <w:instrText xml:space="preserve"> \* MERGEFORMAT </w:instrText>
-      </w:r>
-      <w:r>
-        <w:rPr>
-          <w:rStyle w:val="figurename"/>
-        </w:rPr>
-        <w:fldChar w:fldCharType="separate"/>
-      </w:r>
-      <w:r>
-        <w:rPr>
-          <w:rStyle w:val="figurename"/>
-        </w:rPr>
-        <w:t>Figure 1</w:t>
-      </w:r>
-      <w:r>
-        <w:rPr>
-          <w:rStyle w:val="figurename"/>
-        </w:rPr>
-        <w:fldChar w:fldCharType="end"/>
-      </w:r>
-      <w:r>
-        <w:rPr>
-          <w:rStyle w:val="figurename"/>
-        </w:rPr>
-        <w:t>)</w:t>
-      </w:r>
-      <w:r>
-        <w:rPr>
-          <w:lang w:val="en" w:eastAsia="en-US"/>
-        </w:rPr>
-        <w:t xml:space="preserve">. </w:t>
-      </w:r>
-      <w:r>
-        <w:rPr>
-          <w:lang w:val="en" w:eastAsia="en-US"/>
-        </w:rPr>
-        <w:t>That form had a grid and a couple of buttons to complete a task and add a new task.</w:t>
-      </w:r>
-    </w:p>
-    <w:p>
-      <w:pPr>
-        <w:pStyle w:val="bodytext"/>
-        <w:rPr>
-          <w:lang w:val="en" w:eastAsia="en-US"/>
+          <w:lang w:val="en"/>
         </w:rPr>
       </w:pPr>
     </w:p>
@@ -10582,9 +10408,69 @@
         <w:spacing w:after="0"/>
         <w:textAlignment w:val="auto"/>
         <w:rPr>
-          <w:rFonts w:ascii="Calibri" w:hAnsi="Calibri"/>
-          <w:b/>
-          <w:bCs/>
+          <w:lang w:val="en"/>
+        </w:rPr>
+      </w:pPr>
+      <w:r>
+        <w:rPr>
+          <w:lang w:val="en"/>
+        </w:rPr>
+        <w:t>[WPF form information here]</w:t>
+      </w:r>
+    </w:p>
+    <w:p>
+      <w:pPr>
+        <w:overflowPunct/>
+        <w:autoSpaceDE/>
+        <w:autoSpaceDN/>
+        <w:adjustRightInd/>
+        <w:spacing w:after="0"/>
+        <w:textAlignment w:val="auto"/>
+        <w:rPr>
+          <w:lang w:val="en"/>
+        </w:rPr>
+      </w:pPr>
+    </w:p>
+    <w:p>
+      <w:pPr>
+        <w:pStyle w:val="Heading2"/>
+        <w:rPr>
+          <w:lang w:val="en"/>
+        </w:rPr>
+      </w:pPr>
+      <w:r>
+        <w:rPr>
+          <w:lang w:val="en"/>
+        </w:rPr>
+        <w:t xml:space="preserve">Binding our Events to Forms </w:t>
+      </w:r>
+    </w:p>
+    <w:p>
+      <w:pPr>
+        <w:pStyle w:val="Heading2"/>
+        <w:rPr>
+          <w:lang w:val="en"/>
+        </w:rPr>
+      </w:pPr>
+    </w:p>
+    <w:p>
+      <w:pPr>
+        <w:pStyle w:val="Heading2"/>
+        <w:rPr>
+          <w:lang w:val="en"/>
+        </w:rPr>
+      </w:pPr>
+      <w:r>
+        <w:rPr>
+          <w:lang w:val="en"/>
+        </w:rPr>
+        <w:t>Binding Data to Forms</w:t>
+      </w:r>
+    </w:p>
+    <w:p>
+      <w:pPr>
+        <w:pStyle w:val="Heading2"/>
+        <w:rPr>
           <w:color w:val="A34713"/>
           <w:kern w:val="32"/>
           <w:sz w:val="32"/>
@@ -10631,7 +10517,31 @@
         <w:rPr>
           <w:lang w:val="en"/>
         </w:rPr>
-        <w:t>There is a paid product called ReportPro 3 that has a report designer that looks very similar to FoxPro’s. It has banding, grouping, summarizing, etc. but it doesn’t import FRX files yet.</w:t>
+        <w:t>There is a paid product called ReportPro 3 that has a report designer that looks very similar to FoxPro’s. It has banding, grouping, summarizing, etc.</w:t>
+      </w:r>
+      <w:r>
+        <w:rPr>
+          <w:lang w:val="en"/>
+        </w:rPr>
+        <w:t xml:space="preserve"> While it does support DBF files, </w:t>
+      </w:r>
+      <w:r>
+        <w:rPr>
+          <w:lang w:val="en"/>
+        </w:rPr>
+        <w:t>it does</w:t>
+      </w:r>
+      <w:r>
+        <w:rPr>
+          <w:lang w:val="en"/>
+        </w:rPr>
+        <w:t xml:space="preserve"> not </w:t>
+      </w:r>
+      <w:r>
+        <w:rPr>
+          <w:lang w:val="en"/>
+        </w:rPr>
+        <w:t>import FRX files yet.</w:t>
       </w:r>
     </w:p>
     <w:p>
@@ -10835,8 +10745,6 @@
         </w:rPr>
         <w:t xml:space="preserve"> library, which is vast and powerful.</w:t>
       </w:r>
-      <w:bookmarkStart w:id="14" w:name="_GoBack"/>
-      <w:bookmarkEnd w:id="14"/>
     </w:p>
     <w:p>
       <w:pPr>
@@ -10856,30 +10764,30 @@
       <w:pPr>
         <w:pStyle w:val="firstparagraph"/>
         <w:rPr>
-          <w:lang w:val="en" w:eastAsia="en-US"/>
-        </w:rPr>
-      </w:pPr>
-      <w:r>
-        <w:rPr>
-          <w:lang w:val="en" w:eastAsia="en-US"/>
+          <w:lang w:val="en"/>
+        </w:rPr>
+      </w:pPr>
+      <w:r>
+        <w:rPr>
+          <w:lang w:val="en"/>
         </w:rPr>
         <w:t>In FoxPro we had a stable of application frameworks that we could choose from to give us a head start when creating programs from scratch. Names like Mere Mortals, ProMatrix, and CodeBook were often used. There are currently no application frameworks for X# based on the FoxPro dialect</w:t>
       </w:r>
       <w:r>
         <w:rPr>
-          <w:lang w:val="en" w:eastAsia="en-US"/>
+          <w:lang w:val="en"/>
         </w:rPr>
         <w:t xml:space="preserve">, but many C# applications frameworks like Oak Leaf’s MM.Net can be combined with X# business objects easily enough to get you </w:t>
       </w:r>
       <w:r>
         <w:rPr>
-          <w:lang w:val="en" w:eastAsia="en-US"/>
+          <w:lang w:val="en"/>
         </w:rPr>
         <w:t xml:space="preserve">further </w:t>
       </w:r>
       <w:r>
         <w:rPr>
-          <w:lang w:val="en" w:eastAsia="en-US"/>
+          <w:lang w:val="en"/>
         </w:rPr>
         <w:t>down the road.</w:t>
       </w:r>
@@ -10903,13 +10811,13 @@
       <w:pPr>
         <w:pStyle w:val="firstparagraph"/>
         <w:rPr>
-          <w:lang w:val="en" w:eastAsia="en-US"/>
+          <w:lang w:val="en"/>
         </w:rPr>
       </w:pPr>
       <w:r>
         <w:rPr>
           <w:noProof/>
-          <w:lang w:val="en" w:eastAsia="en-US"/>
+          <w:lang w:val="en"/>
         </w:rPr>
         <w:drawing>
           <wp:anchor distT="0" distB="0" distL="114300" distR="114300" simplePos="0" relativeHeight="251697152" behindDoc="1" locked="0" layoutInCell="1" allowOverlap="1" wp14:anchorId="48E1EF55" wp14:editId="301AEA64">
@@ -10977,73 +10885,73 @@
       </w:r>
       <w:r>
         <w:rPr>
-          <w:lang w:val="en" w:eastAsia="en-US"/>
+          <w:lang w:val="en"/>
         </w:rPr>
         <w:t>One of the best features when working with a modern IDE like Visual Studio is its integrated source control. Many developers put in a lot of work to create utilities that would properly serialize/deserialize FoxPro’s binaries, and then added those tools to Thor to create as little friction as possible to manage source control, but nothing works as smoothly as the Team Explorer window. From here you can add, stage, commit</w:t>
       </w:r>
       <w:r>
         <w:rPr>
-          <w:lang w:val="en" w:eastAsia="en-US"/>
+          <w:lang w:val="en"/>
         </w:rPr>
         <w:t xml:space="preserve"> to a local repository, and </w:t>
       </w:r>
       <w:r>
         <w:rPr>
-          <w:lang w:val="en" w:eastAsia="en-US"/>
+          <w:lang w:val="en"/>
         </w:rPr>
         <w:t xml:space="preserve">push </w:t>
       </w:r>
       <w:r>
         <w:rPr>
-          <w:lang w:val="en" w:eastAsia="en-US"/>
+          <w:lang w:val="en"/>
         </w:rPr>
         <w:t xml:space="preserve">to </w:t>
       </w:r>
       <w:r>
         <w:rPr>
-          <w:lang w:val="en" w:eastAsia="en-US"/>
+          <w:lang w:val="en"/>
         </w:rPr>
         <w:t xml:space="preserve">and pull </w:t>
       </w:r>
       <w:r>
         <w:rPr>
-          <w:lang w:val="en" w:eastAsia="en-US"/>
+          <w:lang w:val="en"/>
         </w:rPr>
         <w:t>from a remote repository</w:t>
       </w:r>
       <w:r>
         <w:rPr>
-          <w:lang w:val="en" w:eastAsia="en-US"/>
+          <w:lang w:val="en"/>
         </w:rPr>
         <w:t xml:space="preserve">. </w:t>
       </w:r>
       <w:r>
         <w:rPr>
-          <w:lang w:val="en" w:eastAsia="en-US"/>
+          <w:lang w:val="en"/>
         </w:rPr>
         <w:t>[</w:t>
       </w:r>
       <w:r>
         <w:rPr>
-          <w:lang w:val="en" w:eastAsia="en-US"/>
+          <w:lang w:val="en"/>
         </w:rPr>
         <w:t>Read Rick Borup’s whitepapers on Git for more information on what all that means if you need help.</w:t>
       </w:r>
       <w:r>
         <w:rPr>
-          <w:lang w:val="en" w:eastAsia="en-US"/>
+          <w:lang w:val="en"/>
         </w:rPr>
         <w:t>]</w:t>
       </w:r>
       <w:r>
         <w:rPr>
-          <w:lang w:val="en" w:eastAsia="en-US"/>
+          <w:lang w:val="en"/>
         </w:rPr>
         <w:t xml:space="preserve"> Because there are no binaries </w:t>
       </w:r>
       <w:r>
         <w:rPr>
-          <w:lang w:val="en" w:eastAsia="en-US"/>
+          <w:lang w:val="en"/>
         </w:rPr>
         <w:t>in the code, there’s no need to serialize anything.</w:t>
       </w:r>
@@ -11294,12 +11202,12 @@
       <w:pPr>
         <w:pStyle w:val="firstparagraph"/>
         <w:rPr>
-          <w:lang w:val="en" w:eastAsia="en-US"/>
-        </w:rPr>
-      </w:pPr>
-      <w:r>
-        <w:rPr>
-          <w:lang w:val="en" w:eastAsia="en-US"/>
+          <w:lang w:val="en"/>
+        </w:rPr>
+      </w:pPr>
+      <w:r>
+        <w:rPr>
+          <w:lang w:val="en"/>
         </w:rPr>
         <w:t xml:space="preserve">If you need assistance while you’re learning X#, the best place to start is </w:t>
       </w:r>
@@ -11314,25 +11222,25 @@
       </w:hyperlink>
       <w:r>
         <w:rPr>
-          <w:lang w:val="en" w:eastAsia="en-US"/>
+          <w:lang w:val="en"/>
         </w:rPr>
         <w:t xml:space="preserve">.  You can easily get there by choosing Help, Xsharp Website from the Visual Studio menu. There are </w:t>
       </w:r>
       <w:r>
         <w:rPr>
-          <w:lang w:val="en" w:eastAsia="en-US"/>
+          <w:lang w:val="en"/>
         </w:rPr>
         <w:t xml:space="preserve">active </w:t>
       </w:r>
       <w:r>
         <w:rPr>
-          <w:lang w:val="en" w:eastAsia="en-US"/>
+          <w:lang w:val="en"/>
         </w:rPr>
         <w:t xml:space="preserve">user forums on there, and a specific one just for FoxPro migrators. </w:t>
       </w:r>
       <w:r>
         <w:rPr>
-          <w:lang w:val="en" w:eastAsia="en-US"/>
+          <w:lang w:val="en"/>
         </w:rPr>
         <w:t>The core group of developers jump in quickly to answer questions.</w:t>
       </w:r>
@@ -11341,24 +11249,24 @@
       <w:pPr>
         <w:pStyle w:val="bodytext"/>
         <w:rPr>
-          <w:lang w:val="en" w:eastAsia="en-US"/>
-        </w:rPr>
-      </w:pPr>
-      <w:r>
-        <w:rPr>
-          <w:lang w:val="en" w:eastAsia="en-US"/>
+          <w:lang w:val="en"/>
+        </w:rPr>
+      </w:pPr>
+      <w:r>
+        <w:rPr>
+          <w:lang w:val="en"/>
         </w:rPr>
         <w:t xml:space="preserve">The Help File that comes with the X# download is also quite good. It will remind you of Visual FoxPro’s help file. You can find it either on your Start Menu or choose Help, </w:t>
       </w:r>
       <w:r>
         <w:rPr>
-          <w:lang w:val="en" w:eastAsia="en-US"/>
+          <w:lang w:val="en"/>
         </w:rPr>
         <w:t>XSharp Documentation</w:t>
       </w:r>
       <w:r>
         <w:rPr>
-          <w:lang w:val="en" w:eastAsia="en-US"/>
+          <w:lang w:val="en"/>
         </w:rPr>
         <w:t xml:space="preserve"> in Visual Studio.</w:t>
       </w:r>
@@ -11433,145 +11341,138 @@
     <w:p>
       <w:pPr>
         <w:pStyle w:val="firstparagraph"/>
-        <w:rPr>
-          <w:lang w:eastAsia="en-US"/>
-        </w:rPr>
-      </w:pPr>
-      <w:r>
-        <w:rPr>
-          <w:lang w:eastAsia="en-US"/>
-        </w:rPr>
+      </w:pPr>
+      <w:r>
         <w:t xml:space="preserve">This session barely covers all of the power and awesomeness of Visual Studio and coding in </w:t>
       </w:r>
       <w:r>
-        <w:rPr>
-          <w:lang w:eastAsia="en-US"/>
-        </w:rPr>
         <w:t xml:space="preserve">X# and the </w:t>
       </w:r>
       <w:r>
-        <w:rPr>
-          <w:lang w:eastAsia="en-US"/>
-        </w:rPr>
         <w:t>.NET</w:t>
       </w:r>
       <w:r>
-        <w:rPr>
-          <w:lang w:eastAsia="en-US"/>
-        </w:rPr>
         <w:t xml:space="preserve"> Framework. </w:t>
       </w:r>
       <w:r>
-        <w:rPr>
-          <w:lang w:eastAsia="en-US"/>
-        </w:rPr>
-        <w:t xml:space="preserve">I hope this walkthrough of converting a simple FoxPro app to X# has been enlightening. In my limited experience I think X# provides a very nice entré into understanding .NET development. I think it’s important to get that, though X# gives have access to FoxPro-like syntax and concepts that give you an anchor into your development history, you’re not constrained to that – the entire .NET </w:t>
-      </w:r>
-      <w:r>
-        <w:rPr>
-          <w:lang w:eastAsia="en-US"/>
-        </w:rPr>
+        <w:t xml:space="preserve">I hope this walkthrough of converting a simple FoxPro app to X# has been enlightening. In my limited experience I think X# provides a very nice entré into understanding .NET development. I </w:t>
+      </w:r>
+      <w:r>
+        <w:t xml:space="preserve">also </w:t>
+      </w:r>
+      <w:r>
+        <w:t xml:space="preserve">think it’s important to get that, though X# gives </w:t>
+      </w:r>
+      <w:r>
+        <w:t xml:space="preserve">you </w:t>
+      </w:r>
+      <w:r>
+        <w:t>access to FoxPro-like syntax and concepts that give you an anchor into your development history, you’re not constrained to that</w:t>
+      </w:r>
+      <w:r>
+        <w:t xml:space="preserve"> </w:t>
+      </w:r>
+      <w:r>
+        <w:t xml:space="preserve"> – the entire .NET </w:t>
+      </w:r>
+      <w:r>
         <w:t>framework</w:t>
       </w:r>
       <w:r>
-        <w:rPr>
-          <w:lang w:eastAsia="en-US"/>
-        </w:rPr>
         <w:t xml:space="preserve"> is available to you. </w:t>
       </w:r>
     </w:p>
     <w:p>
       <w:pPr>
         <w:pStyle w:val="firstparagraph"/>
-        <w:rPr>
-          <w:lang w:eastAsia="en-US"/>
-        </w:rPr>
-      </w:pPr>
-      <w:r>
-        <w:rPr>
-          <w:lang w:eastAsia="en-US"/>
-        </w:rPr>
-        <w:t>X# is never going to be able to take your existing FoxPro code and just compile it – it will take effort on your part but it’s really not that difficult and it will give you the opportunity to revisit and refactor your code, as well as add robustness through unit tests and integrated version control.</w:t>
-      </w:r>
-      <w:r>
-        <w:rPr>
-          <w:lang w:eastAsia="en-US"/>
-        </w:rPr>
-        <w:t xml:space="preserve"> Once you learn X# you’ll be well on your way to knowing C# as well.</w:t>
+      </w:pPr>
+      <w:r>
+        <w:t>X# is never going to be able to take your existing FoxPro code and just compile it – it will take effort on your part</w:t>
+      </w:r>
+      <w:r>
+        <w:t>. B</w:t>
+      </w:r>
+      <w:r>
+        <w:t>ut it’s really not that difficult and it will give you the opportunity to revisit and refactor your code, as well as add robustness through unit tests and integrated version control.</w:t>
+      </w:r>
+      <w:r>
+        <w:t xml:space="preserve"> </w:t>
       </w:r>
     </w:p>
     <w:p>
       <w:pPr>
         <w:pStyle w:val="bodytext"/>
-        <w:rPr>
-          <w:lang w:eastAsia="en-US"/>
-        </w:rPr>
-      </w:pPr>
-      <w:r>
-        <w:rPr>
-          <w:lang w:eastAsia="en-US"/>
-        </w:rPr>
+      </w:pPr>
+      <w:r>
         <w:t xml:space="preserve">The FoxPro compatibility has made </w:t>
       </w:r>
       <w:r>
-        <w:rPr>
-          <w:lang w:eastAsia="en-US"/>
-        </w:rPr>
         <w:t xml:space="preserve">impressive </w:t>
       </w:r>
       <w:r>
-        <w:rPr>
-          <w:lang w:eastAsia="en-US"/>
-        </w:rPr>
         <w:t>stride</w:t>
       </w:r>
       <w:r>
-        <w:rPr>
-          <w:lang w:eastAsia="en-US"/>
-        </w:rPr>
         <w:t>s</w:t>
       </w:r>
       <w:r>
-        <w:rPr>
-          <w:lang w:eastAsia="en-US"/>
-        </w:rPr>
         <w:t xml:space="preserve"> since I wrote </w:t>
       </w:r>
       <w:r>
-        <w:rPr>
-          <w:lang w:eastAsia="en-US"/>
-        </w:rPr>
         <w:t xml:space="preserve">the 2019 </w:t>
       </w:r>
       <w:r>
-        <w:rPr>
-          <w:lang w:eastAsia="en-US"/>
-        </w:rPr>
         <w:t>session</w:t>
       </w:r>
       <w:r>
-        <w:rPr>
-          <w:lang w:eastAsia="en-US"/>
-        </w:rPr>
-        <w:t xml:space="preserve">. X# is open source, but the focus of the core of developers will be the wishlist of members of Friends of X#. If you’d like to see continued </w:t>
-      </w:r>
-      <w:r>
-        <w:rPr>
-          <w:lang w:eastAsia="en-US"/>
-        </w:rPr>
-        <w:t>development,</w:t>
-      </w:r>
-      <w:r>
-        <w:rPr>
-          <w:lang w:eastAsia="en-US"/>
-        </w:rPr>
+        <w:t xml:space="preserve">. X# is open source, </w:t>
+      </w:r>
+      <w:r>
+        <w:t xml:space="preserve">and while other developers in our community are contributing, </w:t>
+      </w:r>
+      <w:r>
+        <w:t>the focus of the core of developers will be the wish</w:t>
+      </w:r>
+      <w:r>
         <w:t xml:space="preserve"> </w:t>
       </w:r>
       <w:r>
-        <w:rPr>
-          <w:lang w:eastAsia="en-US"/>
-        </w:rPr>
-        <w:t>you may want to support them with a membership.</w:t>
+        <w:t xml:space="preserve">list of </w:t>
+      </w:r>
+      <w:r>
+        <w:t xml:space="preserve">the people who pay to be </w:t>
+      </w:r>
+      <w:r>
+        <w:t xml:space="preserve">members of Friends of X#. </w:t>
+      </w:r>
+      <w:r>
+        <w:t xml:space="preserve">Hey, they have to pay the bills! </w:t>
+      </w:r>
+      <w:r>
+        <w:t xml:space="preserve">If you’d like to see </w:t>
+      </w:r>
+      <w:r>
+        <w:t>development</w:t>
+      </w:r>
+      <w:r>
+        <w:t xml:space="preserve"> focused on the FoxPro compatibility features</w:t>
+      </w:r>
+      <w:r>
+        <w:t>,</w:t>
+      </w:r>
+      <w:r>
+        <w:t xml:space="preserve"> </w:t>
+      </w:r>
+      <w:r>
+        <w:t xml:space="preserve">you </w:t>
+      </w:r>
+      <w:r>
+        <w:t xml:space="preserve">will </w:t>
+      </w:r>
+      <w:bookmarkStart w:id="14" w:name="_GoBack"/>
+      <w:bookmarkEnd w:id="14"/>
+      <w:r>
+        <w:t>want to support them with a membership.</w:t>
       </w:r>
     </w:p>
     <w:p>
@@ -18943,32 +18844,17 @@
       </w:pPr>
       <w:r>
         <w:lastRenderedPageBreak/>
-        <w:t xml:space="preserve">Appendix </w:t>
-      </w:r>
-      <w:r>
-        <w:t>B</w:t>
-      </w:r>
-      <w:r>
-        <w:t xml:space="preserve">: The </w:t>
-      </w:r>
-      <w:r>
-        <w:t>X# Classes</w:t>
+        <w:t>Appendix B: The X# Classes</w:t>
       </w:r>
     </w:p>
     <w:p>
       <w:pPr>
         <w:pStyle w:val="firstparagraph"/>
-        <w:rPr>
-          <w:lang w:eastAsia="en-US"/>
-        </w:rPr>
       </w:pPr>
     </w:p>
     <w:p>
       <w:pPr>
         <w:pStyle w:val="firstparagraph"/>
-        <w:rPr>
-          <w:lang w:eastAsia="en-US"/>
-        </w:rPr>
       </w:pPr>
     </w:p>
     <w:sectPr>
@@ -19397,7 +19283,7 @@
         <v:path o:extrusionok="f" gradientshapeok="t" o:connecttype="rect"/>
         <o:lock v:ext="edit" aspectratio="t"/>
       </v:shapetype>
-      <v:shape id="_x0000_i1195" type="#_x0000_t75" style="width:14.95pt;height:13.1pt;visibility:visible;mso-wrap-style:square" o:bullet="t">
+      <v:shape id="_x0000_i1209" type="#_x0000_t75" style="width:14.95pt;height:13.1pt;visibility:visible;mso-wrap-style:square" o:bullet="t">
         <v:imagedata r:id="rId1" o:title=""/>
       </v:shape>
     </w:pict>
@@ -21604,7 +21490,7 @@
     <w:name w:val="_body text Char"/>
     <w:basedOn w:val="bodyCharChar"/>
     <w:link w:val="bodytext"/>
-    <w:rsid w:val="00E65C87"/>
+    <w:rsid w:val="003A4E3F"/>
     <w:rPr>
       <w:rFonts w:ascii="Cambria" w:hAnsi="Cambria"/>
       <w:bCs/>
@@ -21619,10 +21505,9 @@
     <w:link w:val="bodytextChar"/>
     <w:autoRedefine/>
     <w:qFormat/>
-    <w:rsid w:val="00E65C87"/>
+    <w:rsid w:val="003A4E3F"/>
     <w:pPr>
       <w:spacing w:after="240"/>
-      <w:jc w:val="both"/>
     </w:pPr>
     <w:rPr>
       <w:bCs/>
@@ -23212,7 +23097,7 @@
 </file>
 
 <file path=customXml/itemProps1.xml><?xml version="1.0" encoding="utf-8"?>
-<ds:datastoreItem xmlns:ds="http://schemas.openxmlformats.org/officeDocument/2006/customXml" ds:itemID="{2BE97D77-BCCF-47D7-A75F-29F58B62A881}">
+<ds:datastoreItem xmlns:ds="http://schemas.openxmlformats.org/officeDocument/2006/customXml" ds:itemID="{CDFFC75E-3252-4D00-9299-5763DB8B9679}">
   <ds:schemaRefs>
     <ds:schemaRef ds:uri="http://schemas.openxmlformats.org/officeDocument/2006/bibliography"/>
   </ds:schemaRefs>

</xml_diff>

<commit_message>
Load finally working consistently
</commit_message>
<xml_diff>
--- a/Docs/Selje_XSharpFromScratch.docx
+++ b/Docs/Selje_XSharpFromScratch.docx
@@ -77,7 +77,6 @@
           <w:dataBinding w:prefixMappings="xmlns:ns0='http://purl.org/dc/elements/1.1/' xmlns:ns1='http://schemas.openxmlformats.org/package/2006/metadata/core-properties' " w:xpath="/ns1:coreProperties[1]/ns0:title[1]" w:storeItemID="{6C3C8BC8-F283-45AE-878A-BAB7291924A1}"/>
           <w:text/>
         </w:sdtPr>
-        <w:sdtEndPr/>
         <w:sdtContent>
           <w:r>
             <w:t>X# from Scratch</w:t>
@@ -96,7 +95,6 @@
         <w:dataBinding w:prefixMappings="xmlns:ns0='http://purl.org/dc/elements/1.1/' xmlns:ns1='http://schemas.openxmlformats.org/package/2006/metadata/core-properties' " w:xpath="/ns1:coreProperties[1]/ns0:creator[1]" w:storeItemID="{6C3C8BC8-F283-45AE-878A-BAB7291924A1}"/>
         <w:text/>
       </w:sdtPr>
-      <w:sdtEndPr/>
       <w:sdtContent>
         <w:p>
           <w:pPr>
@@ -419,8 +417,16 @@
         <w:rPr>
           <w:lang w:val="en"/>
         </w:rPr>
-        <w:t xml:space="preserve"> up to its present state. X# is a very stable and mature product at this point, and perfectly capable of creating sophisticated datacentric Windows applications, or being the middleware for web-based</w:t>
-      </w:r>
+        <w:t xml:space="preserve"> up to its present state. X# is a very stable and mature product at this point, and perfectly capable of creating sophisticated datacentric Windows applications, or being the middleware for </w:t>
+      </w:r>
+      <w:proofErr w:type="gramStart"/>
+      <w:r>
+        <w:rPr>
+          <w:lang w:val="en"/>
+        </w:rPr>
+        <w:t>web-based</w:t>
+      </w:r>
+      <w:proofErr w:type="gramEnd"/>
       <w:r>
         <w:rPr>
           <w:lang w:val="en"/>
@@ -654,14 +660,27 @@
                               <w:r>
                                 <w:t xml:space="preserve">Figure </w:t>
                               </w:r>
-                              <w:fldSimple w:instr=" SEQ Figure \* ARABIC ">
-                                <w:r>
-                                  <w:rPr>
-                                    <w:noProof/>
-                                  </w:rPr>
-                                  <w:t>1</w:t>
-                                </w:r>
-                              </w:fldSimple>
+                              <w:r>
+                                <w:fldChar w:fldCharType="begin"/>
+                              </w:r>
+                              <w:r>
+                                <w:instrText xml:space="preserve"> SEQ Figure \* ARABIC </w:instrText>
+                              </w:r>
+                              <w:r>
+                                <w:fldChar w:fldCharType="separate"/>
+                              </w:r>
+                              <w:r>
+                                <w:rPr>
+                                  <w:noProof/>
+                                </w:rPr>
+                                <w:t>1</w:t>
+                              </w:r>
+                              <w:r>
+                                <w:rPr>
+                                  <w:noProof/>
+                                </w:rPr>
+                                <w:fldChar w:fldCharType="end"/>
+                              </w:r>
                               <w:bookmarkEnd w:id="0"/>
                               <w:r>
                                 <w:t>: FoxToDos</w:t>
@@ -709,14 +728,27 @@
                         <w:r>
                           <w:t xml:space="preserve">Figure </w:t>
                         </w:r>
-                        <w:fldSimple w:instr=" SEQ Figure \* ARABIC ">
-                          <w:r>
-                            <w:rPr>
-                              <w:noProof/>
-                            </w:rPr>
-                            <w:t>1</w:t>
-                          </w:r>
-                        </w:fldSimple>
+                        <w:r>
+                          <w:fldChar w:fldCharType="begin"/>
+                        </w:r>
+                        <w:r>
+                          <w:instrText xml:space="preserve"> SEQ Figure \* ARABIC </w:instrText>
+                        </w:r>
+                        <w:r>
+                          <w:fldChar w:fldCharType="separate"/>
+                        </w:r>
+                        <w:r>
+                          <w:rPr>
+                            <w:noProof/>
+                          </w:rPr>
+                          <w:t>1</w:t>
+                        </w:r>
+                        <w:r>
+                          <w:rPr>
+                            <w:noProof/>
+                          </w:rPr>
+                          <w:fldChar w:fldCharType="end"/>
+                        </w:r>
                         <w:bookmarkEnd w:id="2"/>
                         <w:r>
                           <w:t>: FoxToDos</w:t>
@@ -1093,14 +1125,27 @@
                               <w:r>
                                 <w:t xml:space="preserve">Figure </w:t>
                               </w:r>
-                              <w:fldSimple w:instr=" SEQ Figure \* ARABIC ">
-                                <w:r>
-                                  <w:rPr>
-                                    <w:noProof/>
-                                  </w:rPr>
-                                  <w:t>2</w:t>
-                                </w:r>
-                              </w:fldSimple>
+                              <w:r>
+                                <w:fldChar w:fldCharType="begin"/>
+                              </w:r>
+                              <w:r>
+                                <w:instrText xml:space="preserve"> SEQ Figure \* ARABIC </w:instrText>
+                              </w:r>
+                              <w:r>
+                                <w:fldChar w:fldCharType="separate"/>
+                              </w:r>
+                              <w:r>
+                                <w:rPr>
+                                  <w:noProof/>
+                                </w:rPr>
+                                <w:t>2</w:t>
+                              </w:r>
+                              <w:r>
+                                <w:rPr>
+                                  <w:noProof/>
+                                </w:rPr>
+                                <w:fldChar w:fldCharType="end"/>
+                              </w:r>
                               <w:r>
                                 <w:t>: FoxToDos Project Structure</w:t>
                               </w:r>
@@ -1146,14 +1191,27 @@
                         <w:r>
                           <w:t xml:space="preserve">Figure </w:t>
                         </w:r>
-                        <w:fldSimple w:instr=" SEQ Figure \* ARABIC ">
-                          <w:r>
-                            <w:rPr>
-                              <w:noProof/>
-                            </w:rPr>
-                            <w:t>2</w:t>
-                          </w:r>
-                        </w:fldSimple>
+                        <w:r>
+                          <w:fldChar w:fldCharType="begin"/>
+                        </w:r>
+                        <w:r>
+                          <w:instrText xml:space="preserve"> SEQ Figure \* ARABIC </w:instrText>
+                        </w:r>
+                        <w:r>
+                          <w:fldChar w:fldCharType="separate"/>
+                        </w:r>
+                        <w:r>
+                          <w:rPr>
+                            <w:noProof/>
+                          </w:rPr>
+                          <w:t>2</w:t>
+                        </w:r>
+                        <w:r>
+                          <w:rPr>
+                            <w:noProof/>
+                          </w:rPr>
+                          <w:fldChar w:fldCharType="end"/>
+                        </w:r>
                         <w:r>
                           <w:t>: FoxToDos Project Structure</w:t>
                         </w:r>
@@ -1597,7 +1655,21 @@
         <w:rPr>
           <w:lang w:val="en"/>
         </w:rPr>
-        <w:t>, and also contains the equivalent of our user-interface composite control.</w:t>
+        <w:t xml:space="preserve">, </w:t>
+      </w:r>
+      <w:proofErr w:type="gramStart"/>
+      <w:r>
+        <w:rPr>
+          <w:lang w:val="en"/>
+        </w:rPr>
+        <w:t>and also</w:t>
+      </w:r>
+      <w:proofErr w:type="gramEnd"/>
+      <w:r>
+        <w:rPr>
+          <w:lang w:val="en"/>
+        </w:rPr>
+        <w:t xml:space="preserve"> contains the equivalent of our user-interface composite control.</w:t>
       </w:r>
     </w:p>
     <w:p>
@@ -1960,6 +2032,7 @@
         </w:rPr>
         <w:t xml:space="preserve">olution that will contain your new </w:t>
       </w:r>
+      <w:proofErr w:type="gramStart"/>
       <w:r>
         <w:rPr>
           <w:lang w:val="en"/>
@@ -1976,7 +2049,14 @@
         <w:rPr>
           <w:lang w:val="en"/>
         </w:rPr>
-        <w:t xml:space="preserve">, and will create the solution for you. </w:t>
+        <w:t>, and</w:t>
+      </w:r>
+      <w:proofErr w:type="gramEnd"/>
+      <w:r>
+        <w:rPr>
+          <w:lang w:val="en"/>
+        </w:rPr>
+        <w:t xml:space="preserve"> will create the solution for you. </w:t>
       </w:r>
       <w:r>
         <w:rPr>
@@ -2064,17 +2144,6 @@
         <w:rPr>
           <w:lang w:val="en"/>
         </w:rPr>
-      </w:pPr>
-      <w:r>
-        <w:rPr>
-          <w:lang w:val="en"/>
-        </w:rPr>
-        <w:t xml:space="preserve">Because we’ve installed X# already (an exercise left to the reader, but it’s a straightforward download and install from http://www.xsharp.info), we have XSharp Templates available to us. </w:t>
-      </w:r>
-    </w:p>
-    <w:p>
-      <w:pPr>
-        <w:pStyle w:val="bodytext"/>
       </w:pPr>
       <w:r>
         <w:rPr>
@@ -2083,16 +2152,16 @@
         <mc:AlternateContent>
           <mc:Choice Requires="wpg">
             <w:drawing>
-              <wp:anchor distT="0" distB="0" distL="114300" distR="114300" simplePos="0" relativeHeight="251660288" behindDoc="0" locked="0" layoutInCell="1" allowOverlap="1" wp14:anchorId="78B85AAA" wp14:editId="1EC02E07">
+              <wp:anchor distT="0" distB="0" distL="114300" distR="114300" simplePos="0" relativeHeight="251660288" behindDoc="0" locked="0" layoutInCell="1" allowOverlap="1" wp14:anchorId="78B85AAA" wp14:editId="6FF4EC99">
                 <wp:simplePos x="0" y="0"/>
                 <wp:positionH relativeFrom="column">
                   <wp:posOffset>0</wp:posOffset>
                 </wp:positionH>
                 <wp:positionV relativeFrom="paragraph">
-                  <wp:posOffset>0</wp:posOffset>
+                  <wp:posOffset>690245</wp:posOffset>
                 </wp:positionV>
-                <wp:extent cx="5943600" cy="5558790"/>
-                <wp:effectExtent l="0" t="0" r="0" b="3810"/>
+                <wp:extent cx="5743575" cy="5162550"/>
+                <wp:effectExtent l="0" t="0" r="9525" b="0"/>
                 <wp:wrapSquare wrapText="bothSides"/>
                 <wp:docPr id="14" name="Group 14"/>
                 <wp:cNvGraphicFramePr/>
@@ -2103,7 +2172,7 @@
                       <wpg:grpSpPr>
                         <a:xfrm>
                           <a:off x="0" y="0"/>
-                          <a:ext cx="5943600" cy="5558790"/>
+                          <a:ext cx="5743575" cy="5162550"/>
                           <a:chOff x="0" y="0"/>
                           <a:chExt cx="5943600" cy="5558790"/>
                         </a:xfrm>
@@ -2170,14 +2239,27 @@
                               <w:r>
                                 <w:t xml:space="preserve">Figure </w:t>
                               </w:r>
-                              <w:fldSimple w:instr=" SEQ Figure \* ARABIC ">
-                                <w:r>
-                                  <w:rPr>
-                                    <w:noProof/>
-                                  </w:rPr>
-                                  <w:t>3</w:t>
-                                </w:r>
-                              </w:fldSimple>
+                              <w:r>
+                                <w:fldChar w:fldCharType="begin"/>
+                              </w:r>
+                              <w:r>
+                                <w:instrText xml:space="preserve"> SEQ Figure \* ARABIC </w:instrText>
+                              </w:r>
+                              <w:r>
+                                <w:fldChar w:fldCharType="separate"/>
+                              </w:r>
+                              <w:r>
+                                <w:rPr>
+                                  <w:noProof/>
+                                </w:rPr>
+                                <w:t>3</w:t>
+                              </w:r>
+                              <w:r>
+                                <w:rPr>
+                                  <w:noProof/>
+                                </w:rPr>
+                                <w:fldChar w:fldCharType="end"/>
+                              </w:r>
                               <w:bookmarkEnd w:id="4"/>
                               <w:r>
                                 <w:t>: New Project dialog, with interesting Project Templates noted</w:t>
@@ -2189,23 +2271,29 @@
                           <a:prstTxWarp prst="textNoShape">
                             <a:avLst/>
                           </a:prstTxWarp>
-                          <a:spAutoFit/>
+                          <a:noAutofit/>
                         </wps:bodyPr>
                       </wps:wsp>
                     </wpg:wgp>
                   </a:graphicData>
                 </a:graphic>
+                <wp14:sizeRelH relativeFrom="margin">
+                  <wp14:pctWidth>0</wp14:pctWidth>
+                </wp14:sizeRelH>
+                <wp14:sizeRelV relativeFrom="margin">
+                  <wp14:pctHeight>0</wp14:pctHeight>
+                </wp14:sizeRelV>
               </wp:anchor>
             </w:drawing>
           </mc:Choice>
           <mc:Fallback>
             <w:pict>
-              <v:group w14:anchorId="78B85AAA" id="Group 14" o:spid="_x0000_s1032" style="position:absolute;margin-left:0;margin-top:0;width:468pt;height:437.7pt;z-index:251660288" coordsize="59436,55587" o:gfxdata="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">
+              <v:group w14:anchorId="78B85AAA" id="Group 14" o:spid="_x0000_s1032" style="position:absolute;margin-left:0;margin-top:54.35pt;width:452.25pt;height:406.5pt;z-index:251660288;mso-width-relative:margin;mso-height-relative:margin" coordsize="59436,55587" o:gfxdata="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